<commit_message>
Updated second deliverables with acceptance criteria
</commit_message>
<xml_diff>
--- a/Deliverables/Deliverable 2 draft.docx
+++ b/Deliverables/Deliverable 2 draft.docx
@@ -157,6 +157,15 @@
           <w:sz w:val="24"/>
           <w:szCs w:val="24"/>
         </w:rPr>
+        <w:t>Acceptance Criteria: Recommended anime are displayed to the user</w:t>
+      </w:r>
+      <w:r>
+        <w:rPr>
+          <w:rFonts w:ascii="Calibri" w:eastAsia="Times New Roman" w:hAnsi="Calibri" w:cs="Times New Roman"/>
+          <w:color w:val="000000"/>
+          <w:sz w:val="24"/>
+          <w:szCs w:val="24"/>
+        </w:rPr>
         <w:t> </w:t>
       </w:r>
     </w:p>
@@ -170,6 +179,17 @@
           <w:szCs w:val="24"/>
         </w:rPr>
       </w:pPr>
+    </w:p>
+    <w:p>
+      <w:pPr>
+        <w:spacing w:after="0" w:line="240" w:lineRule="auto"/>
+        <w:rPr>
+          <w:rFonts w:ascii="Calibri" w:eastAsia="Times New Roman" w:hAnsi="Calibri" w:cs="Times New Roman"/>
+          <w:color w:val="000000"/>
+          <w:sz w:val="24"/>
+          <w:szCs w:val="24"/>
+        </w:rPr>
+      </w:pPr>
       <w:r>
         <w:rPr>
           <w:rFonts w:ascii="Calibri" w:eastAsia="Times New Roman" w:hAnsi="Calibri" w:cs="Times New Roman"/>
@@ -235,6 +255,26 @@
           <w:sz w:val="24"/>
           <w:szCs w:val="24"/>
         </w:rPr>
+        <w:t>Acceptance Criteria: Account is created for the user</w:t>
+      </w:r>
+    </w:p>
+    <w:p>
+      <w:pPr>
+        <w:spacing w:after="0" w:line="240" w:lineRule="auto"/>
+        <w:rPr>
+          <w:rFonts w:ascii="Calibri" w:eastAsia="Times New Roman" w:hAnsi="Calibri" w:cs="Times New Roman"/>
+          <w:color w:val="000000"/>
+          <w:sz w:val="24"/>
+          <w:szCs w:val="24"/>
+        </w:rPr>
+      </w:pPr>
+      <w:r>
+        <w:rPr>
+          <w:rFonts w:ascii="Calibri" w:eastAsia="Times New Roman" w:hAnsi="Calibri" w:cs="Times New Roman"/>
+          <w:color w:val="000000"/>
+          <w:sz w:val="24"/>
+          <w:szCs w:val="24"/>
+        </w:rPr>
         <w:t> </w:t>
       </w:r>
     </w:p>
@@ -313,6 +353,15 @@
           <w:sz w:val="24"/>
           <w:szCs w:val="24"/>
         </w:rPr>
+        <w:t>Acceptance Criteria: User is logged into his/her account</w:t>
+      </w:r>
+      <w:r>
+        <w:rPr>
+          <w:rFonts w:ascii="Calibri" w:eastAsia="Times New Roman" w:hAnsi="Calibri" w:cs="Times New Roman"/>
+          <w:color w:val="000000"/>
+          <w:sz w:val="24"/>
+          <w:szCs w:val="24"/>
+        </w:rPr>
         <w:t> </w:t>
       </w:r>
     </w:p>
@@ -326,6 +375,17 @@
           <w:szCs w:val="24"/>
         </w:rPr>
       </w:pPr>
+    </w:p>
+    <w:p>
+      <w:pPr>
+        <w:spacing w:after="0" w:line="240" w:lineRule="auto"/>
+        <w:rPr>
+          <w:rFonts w:ascii="Calibri" w:eastAsia="Times New Roman" w:hAnsi="Calibri" w:cs="Times New Roman"/>
+          <w:color w:val="000000"/>
+          <w:sz w:val="24"/>
+          <w:szCs w:val="24"/>
+        </w:rPr>
+      </w:pPr>
       <w:r>
         <w:rPr>
           <w:rFonts w:ascii="Calibri" w:eastAsia="Times New Roman" w:hAnsi="Calibri" w:cs="Times New Roman"/>
@@ -391,6 +451,26 @@
           <w:sz w:val="24"/>
           <w:szCs w:val="24"/>
         </w:rPr>
+        <w:t>Acceptance Criteria: User is logged off of his/her account</w:t>
+      </w:r>
+    </w:p>
+    <w:p>
+      <w:pPr>
+        <w:spacing w:after="0" w:line="240" w:lineRule="auto"/>
+        <w:rPr>
+          <w:rFonts w:ascii="Calibri" w:eastAsia="Times New Roman" w:hAnsi="Calibri" w:cs="Times New Roman"/>
+          <w:color w:val="000000"/>
+          <w:sz w:val="24"/>
+          <w:szCs w:val="24"/>
+        </w:rPr>
+      </w:pPr>
+      <w:r>
+        <w:rPr>
+          <w:rFonts w:ascii="Calibri" w:eastAsia="Times New Roman" w:hAnsi="Calibri" w:cs="Times New Roman"/>
+          <w:color w:val="000000"/>
+          <w:sz w:val="24"/>
+          <w:szCs w:val="24"/>
+        </w:rPr>
         <w:t> </w:t>
       </w:r>
     </w:p>
@@ -469,6 +549,26 @@
           <w:sz w:val="24"/>
           <w:szCs w:val="24"/>
         </w:rPr>
+        <w:t>Acceptance Criteria: Watched anime is added to the list of watched anime</w:t>
+      </w:r>
+    </w:p>
+    <w:p>
+      <w:pPr>
+        <w:spacing w:after="0" w:line="240" w:lineRule="auto"/>
+        <w:rPr>
+          <w:rFonts w:ascii="Calibri" w:eastAsia="Times New Roman" w:hAnsi="Calibri" w:cs="Times New Roman"/>
+          <w:color w:val="000000"/>
+          <w:sz w:val="24"/>
+          <w:szCs w:val="24"/>
+        </w:rPr>
+      </w:pPr>
+      <w:r>
+        <w:rPr>
+          <w:rFonts w:ascii="Calibri" w:eastAsia="Times New Roman" w:hAnsi="Calibri" w:cs="Times New Roman"/>
+          <w:color w:val="000000"/>
+          <w:sz w:val="24"/>
+          <w:szCs w:val="24"/>
+        </w:rPr>
         <w:t> </w:t>
       </w:r>
     </w:p>
@@ -547,6 +647,26 @@
           <w:sz w:val="24"/>
           <w:szCs w:val="24"/>
         </w:rPr>
+        <w:t>Acceptance Criteria: List of watched anime is displayed to the user</w:t>
+      </w:r>
+    </w:p>
+    <w:p>
+      <w:pPr>
+        <w:spacing w:after="0" w:line="240" w:lineRule="auto"/>
+        <w:rPr>
+          <w:rFonts w:ascii="Calibri" w:eastAsia="Times New Roman" w:hAnsi="Calibri" w:cs="Times New Roman"/>
+          <w:color w:val="000000"/>
+          <w:sz w:val="24"/>
+          <w:szCs w:val="24"/>
+        </w:rPr>
+      </w:pPr>
+      <w:r>
+        <w:rPr>
+          <w:rFonts w:ascii="Calibri" w:eastAsia="Times New Roman" w:hAnsi="Calibri" w:cs="Times New Roman"/>
+          <w:color w:val="000000"/>
+          <w:sz w:val="24"/>
+          <w:szCs w:val="24"/>
+        </w:rPr>
         <w:t> </w:t>
       </w:r>
     </w:p>
@@ -625,6 +745,26 @@
           <w:sz w:val="24"/>
           <w:szCs w:val="24"/>
         </w:rPr>
+        <w:t>Acceptance Criteria: List of recommended anime is displayed to the user based on list of watched anime</w:t>
+      </w:r>
+    </w:p>
+    <w:p>
+      <w:pPr>
+        <w:spacing w:after="0" w:line="240" w:lineRule="auto"/>
+        <w:rPr>
+          <w:rFonts w:ascii="Calibri" w:eastAsia="Times New Roman" w:hAnsi="Calibri" w:cs="Times New Roman"/>
+          <w:color w:val="000000"/>
+          <w:sz w:val="24"/>
+          <w:szCs w:val="24"/>
+        </w:rPr>
+      </w:pPr>
+      <w:r>
+        <w:rPr>
+          <w:rFonts w:ascii="Calibri" w:eastAsia="Times New Roman" w:hAnsi="Calibri" w:cs="Times New Roman"/>
+          <w:color w:val="000000"/>
+          <w:sz w:val="24"/>
+          <w:szCs w:val="24"/>
+        </w:rPr>
         <w:t> </w:t>
       </w:r>
     </w:p>
@@ -703,6 +843,26 @@
           <w:sz w:val="24"/>
           <w:szCs w:val="24"/>
         </w:rPr>
+        <w:t>Acceptance Criteria: List of filtered recommended anime is displayed to the user</w:t>
+      </w:r>
+    </w:p>
+    <w:p>
+      <w:pPr>
+        <w:spacing w:after="0" w:line="240" w:lineRule="auto"/>
+        <w:rPr>
+          <w:rFonts w:ascii="Calibri" w:eastAsia="Times New Roman" w:hAnsi="Calibri" w:cs="Times New Roman"/>
+          <w:color w:val="000000"/>
+          <w:sz w:val="24"/>
+          <w:szCs w:val="24"/>
+        </w:rPr>
+      </w:pPr>
+      <w:r>
+        <w:rPr>
+          <w:rFonts w:ascii="Calibri" w:eastAsia="Times New Roman" w:hAnsi="Calibri" w:cs="Times New Roman"/>
+          <w:color w:val="000000"/>
+          <w:sz w:val="24"/>
+          <w:szCs w:val="24"/>
+        </w:rPr>
         <w:t> </w:t>
       </w:r>
     </w:p>
@@ -753,98 +913,119 @@
           <w:szCs w:val="24"/>
         </w:rPr>
         <w:t xml:space="preserve">Description: </w:t>
+      </w:r>
+      <w:r>
+        <w:rPr>
+          <w:rFonts w:ascii="Calibri" w:eastAsia="Times New Roman" w:hAnsi="Calibri" w:cs="Times New Roman"/>
+          <w:color w:val="000000"/>
+          <w:sz w:val="24"/>
+          <w:szCs w:val="24"/>
+        </w:rPr>
+        <w:t>As a user with an account, I would like to be able to import my list of watched anime from my user account from myanimelist.com to keep track of it on this website</w:t>
+      </w:r>
+    </w:p>
+    <w:p>
+      <w:pPr>
+        <w:spacing w:after="0" w:line="240" w:lineRule="auto"/>
+        <w:rPr>
+          <w:rFonts w:ascii="Calibri" w:eastAsia="Times New Roman" w:hAnsi="Calibri" w:cs="Times New Roman"/>
+          <w:color w:val="000000"/>
+          <w:sz w:val="24"/>
+          <w:szCs w:val="24"/>
+        </w:rPr>
+      </w:pPr>
+      <w:r>
+        <w:rPr>
+          <w:rFonts w:ascii="Calibri" w:eastAsia="Times New Roman" w:hAnsi="Calibri" w:cs="Times New Roman"/>
+          <w:color w:val="000000"/>
+          <w:sz w:val="24"/>
+          <w:szCs w:val="24"/>
+        </w:rPr>
+        <w:lastRenderedPageBreak/>
+        <w:t>Acceptance Criteria: Watched anime from myanimelist.com account is added to the list of watched anime list on our website</w:t>
+      </w:r>
+    </w:p>
+    <w:p>
+      <w:pPr>
+        <w:spacing w:after="0" w:line="240" w:lineRule="auto"/>
+        <w:rPr>
+          <w:rFonts w:ascii="Calibri" w:eastAsia="Times New Roman" w:hAnsi="Calibri" w:cs="Times New Roman"/>
+          <w:color w:val="000000"/>
+          <w:sz w:val="24"/>
+          <w:szCs w:val="24"/>
+        </w:rPr>
+      </w:pPr>
+      <w:r>
+        <w:rPr>
+          <w:rFonts w:ascii="Calibri" w:eastAsia="Times New Roman" w:hAnsi="Calibri" w:cs="Times New Roman"/>
+          <w:color w:val="000000"/>
+          <w:sz w:val="24"/>
+          <w:szCs w:val="24"/>
+        </w:rPr>
+        <w:t> </w:t>
+      </w:r>
+    </w:p>
+    <w:p>
+      <w:pPr>
+        <w:spacing w:after="0" w:line="240" w:lineRule="auto"/>
+        <w:rPr>
+          <w:rFonts w:ascii="Calibri" w:eastAsia="Times New Roman" w:hAnsi="Calibri" w:cs="Times New Roman"/>
+          <w:color w:val="000000"/>
+          <w:sz w:val="24"/>
+          <w:szCs w:val="24"/>
+        </w:rPr>
+      </w:pPr>
+      <w:r>
+        <w:rPr>
+          <w:rFonts w:ascii="Calibri" w:eastAsia="Times New Roman" w:hAnsi="Calibri" w:cs="Times New Roman"/>
+          <w:color w:val="000000"/>
+          <w:sz w:val="24"/>
+          <w:szCs w:val="24"/>
+        </w:rPr>
+        <w:t> </w:t>
+      </w:r>
+    </w:p>
+    <w:p>
+      <w:pPr>
+        <w:spacing w:after="0" w:line="240" w:lineRule="auto"/>
+        <w:rPr>
+          <w:rFonts w:ascii="Calibri" w:eastAsia="Times New Roman" w:hAnsi="Calibri" w:cs="Times New Roman"/>
+          <w:color w:val="000000"/>
+          <w:sz w:val="24"/>
+          <w:szCs w:val="24"/>
+        </w:rPr>
+      </w:pPr>
+      <w:r>
+        <w:rPr>
+          <w:rFonts w:ascii="Calibri" w:eastAsia="Times New Roman" w:hAnsi="Calibri" w:cs="Times New Roman"/>
+          <w:color w:val="000000"/>
+          <w:sz w:val="24"/>
+          <w:szCs w:val="24"/>
+        </w:rPr>
+        <w:t>Use Cases</w:t>
+      </w:r>
+    </w:p>
+    <w:p>
+      <w:pPr>
+        <w:spacing w:after="0" w:line="240" w:lineRule="auto"/>
+        <w:rPr>
+          <w:rFonts w:ascii="Calibri" w:eastAsia="Times New Roman" w:hAnsi="Calibri" w:cs="Times New Roman"/>
+          <w:color w:val="000000"/>
+          <w:sz w:val="24"/>
+          <w:szCs w:val="24"/>
+        </w:rPr>
+      </w:pPr>
+      <w:r>
+        <w:rPr>
+          <w:rFonts w:ascii="Calibri" w:eastAsia="Times New Roman" w:hAnsi="Calibri" w:cs="Times New Roman"/>
+          <w:color w:val="000000"/>
+          <w:sz w:val="24"/>
+          <w:szCs w:val="24"/>
+        </w:rPr>
+        <w:t> </w:t>
       </w:r>
       <w:bookmarkStart w:id="0" w:name="_GoBack"/>
       <w:bookmarkEnd w:id="0"/>
-      <w:r>
-        <w:rPr>
-          <w:rFonts w:ascii="Calibri" w:eastAsia="Times New Roman" w:hAnsi="Calibri" w:cs="Times New Roman"/>
-          <w:color w:val="000000"/>
-          <w:sz w:val="24"/>
-          <w:szCs w:val="24"/>
-        </w:rPr>
-        <w:t>As a user with an account, I would like to be able to import my list of watched anime from my user account from myanimelist.com to keep track of it on this website</w:t>
-      </w:r>
-    </w:p>
-    <w:p>
-      <w:pPr>
-        <w:spacing w:after="0" w:line="240" w:lineRule="auto"/>
-        <w:rPr>
-          <w:rFonts w:ascii="Calibri" w:eastAsia="Times New Roman" w:hAnsi="Calibri" w:cs="Times New Roman"/>
-          <w:color w:val="000000"/>
-          <w:sz w:val="24"/>
-          <w:szCs w:val="24"/>
-        </w:rPr>
-      </w:pPr>
-      <w:r>
-        <w:rPr>
-          <w:rFonts w:ascii="Calibri" w:eastAsia="Times New Roman" w:hAnsi="Calibri" w:cs="Times New Roman"/>
-          <w:color w:val="000000"/>
-          <w:sz w:val="24"/>
-          <w:szCs w:val="24"/>
-        </w:rPr>
-        <w:t> </w:t>
-      </w:r>
-    </w:p>
-    <w:p>
-      <w:pPr>
-        <w:spacing w:after="0" w:line="240" w:lineRule="auto"/>
-        <w:rPr>
-          <w:rFonts w:ascii="Calibri" w:eastAsia="Times New Roman" w:hAnsi="Calibri" w:cs="Times New Roman"/>
-          <w:color w:val="000000"/>
-          <w:sz w:val="24"/>
-          <w:szCs w:val="24"/>
-        </w:rPr>
-      </w:pPr>
-      <w:r>
-        <w:rPr>
-          <w:rFonts w:ascii="Calibri" w:eastAsia="Times New Roman" w:hAnsi="Calibri" w:cs="Times New Roman"/>
-          <w:color w:val="000000"/>
-          <w:sz w:val="24"/>
-          <w:szCs w:val="24"/>
-        </w:rPr>
-        <w:t> </w:t>
-      </w:r>
-    </w:p>
-    <w:p>
-      <w:pPr>
-        <w:spacing w:after="0" w:line="240" w:lineRule="auto"/>
-        <w:rPr>
-          <w:rFonts w:ascii="Calibri" w:eastAsia="Times New Roman" w:hAnsi="Calibri" w:cs="Times New Roman"/>
-          <w:color w:val="000000"/>
-          <w:sz w:val="24"/>
-          <w:szCs w:val="24"/>
-        </w:rPr>
-      </w:pPr>
-      <w:r>
-        <w:rPr>
-          <w:rFonts w:ascii="Calibri" w:eastAsia="Times New Roman" w:hAnsi="Calibri" w:cs="Times New Roman"/>
-          <w:color w:val="000000"/>
-          <w:sz w:val="24"/>
-          <w:szCs w:val="24"/>
-        </w:rPr>
-        <w:t>Use Cases</w:t>
-      </w:r>
-    </w:p>
-    <w:p>
-      <w:pPr>
-        <w:spacing w:after="0" w:line="240" w:lineRule="auto"/>
-        <w:rPr>
-          <w:rFonts w:ascii="Calibri" w:eastAsia="Times New Roman" w:hAnsi="Calibri" w:cs="Times New Roman"/>
-          <w:color w:val="000000"/>
-          <w:sz w:val="24"/>
-          <w:szCs w:val="24"/>
-        </w:rPr>
-      </w:pPr>
-      <w:r>
-        <w:rPr>
-          <w:rFonts w:ascii="Calibri" w:eastAsia="Times New Roman" w:hAnsi="Calibri" w:cs="Times New Roman"/>
-          <w:color w:val="000000"/>
-          <w:sz w:val="24"/>
-          <w:szCs w:val="24"/>
-        </w:rPr>
-        <w:t> </w:t>
-      </w:r>
     </w:p>
     <w:p>
       <w:pPr>
@@ -977,6 +1158,24 @@
           <w:szCs w:val="24"/>
         </w:rPr>
         <w:t xml:space="preserve"> User has navigated to the part where the user is able to input the watched anime</w:t>
+      </w:r>
+    </w:p>
+    <w:p>
+      <w:pPr>
+        <w:spacing w:after="0" w:line="240" w:lineRule="auto"/>
+        <w:rPr>
+          <w:rFonts w:ascii="Calibri" w:eastAsia="Times New Roman" w:hAnsi="Calibri" w:cs="Times New Roman"/>
+          <w:color w:val="000000"/>
+          <w:sz w:val="24"/>
+          <w:szCs w:val="24"/>
+        </w:rPr>
+      </w:pPr>
+      <w:r>
+        <w:rPr>
+          <w:rFonts w:ascii="Calibri" w:hAnsi="Calibri"/>
+          <w:color w:val="000000"/>
+        </w:rPr>
+        <w:t>Flow:</w:t>
       </w:r>
     </w:p>
     <w:tbl>
@@ -1031,7 +1230,6 @@
                 <w:sz w:val="24"/>
                 <w:szCs w:val="24"/>
               </w:rPr>
-              <w:lastRenderedPageBreak/>
               <w:t>User</w:t>
             </w:r>
           </w:p>
@@ -1197,7 +1395,16 @@
           <w:sz w:val="24"/>
           <w:szCs w:val="24"/>
         </w:rPr>
-        <w:t xml:space="preserve"> None</w:t>
+        <w:t xml:space="preserve"> </w:t>
+      </w:r>
+      <w:r>
+        <w:rPr>
+          <w:rFonts w:ascii="Calibri" w:eastAsia="Times New Roman" w:hAnsi="Calibri" w:cs="Times New Roman"/>
+          <w:color w:val="000000"/>
+          <w:sz w:val="24"/>
+          <w:szCs w:val="24"/>
+        </w:rPr>
+        <w:t>User will now see the recommendations</w:t>
       </w:r>
     </w:p>
     <w:p>
@@ -1351,6 +1558,24 @@
           <w:szCs w:val="24"/>
         </w:rPr>
         <w:t xml:space="preserve"> User has navigated to the account creation page</w:t>
+      </w:r>
+    </w:p>
+    <w:p>
+      <w:pPr>
+        <w:spacing w:after="0" w:line="240" w:lineRule="auto"/>
+        <w:rPr>
+          <w:rFonts w:ascii="Calibri" w:eastAsia="Times New Roman" w:hAnsi="Calibri" w:cs="Times New Roman"/>
+          <w:color w:val="000000"/>
+          <w:sz w:val="24"/>
+          <w:szCs w:val="24"/>
+        </w:rPr>
+      </w:pPr>
+      <w:r>
+        <w:rPr>
+          <w:rFonts w:ascii="Calibri" w:hAnsi="Calibri"/>
+          <w:color w:val="000000"/>
+        </w:rPr>
+        <w:t>Flow:</w:t>
       </w:r>
     </w:p>
     <w:tbl>
@@ -1570,7 +1795,25 @@
           <w:sz w:val="24"/>
           <w:szCs w:val="24"/>
         </w:rPr>
-        <w:t xml:space="preserve"> redirects user to a confirmation page</w:t>
+        <w:t xml:space="preserve"> R</w:t>
+      </w:r>
+      <w:r>
+        <w:rPr>
+          <w:rFonts w:ascii="Calibri" w:eastAsia="Times New Roman" w:hAnsi="Calibri" w:cs="Times New Roman"/>
+          <w:color w:val="000000"/>
+          <w:sz w:val="24"/>
+          <w:szCs w:val="24"/>
+        </w:rPr>
+        <w:t>edirects user to a confirmation page</w:t>
+      </w:r>
+      <w:r>
+        <w:rPr>
+          <w:rFonts w:ascii="Calibri" w:eastAsia="Times New Roman" w:hAnsi="Calibri" w:cs="Times New Roman"/>
+          <w:color w:val="000000"/>
+          <w:sz w:val="24"/>
+          <w:szCs w:val="24"/>
+        </w:rPr>
+        <w:t xml:space="preserve"> and user is now logged in</w:t>
       </w:r>
     </w:p>
     <w:p>
@@ -1704,6 +1947,24 @@
           <w:szCs w:val="24"/>
         </w:rPr>
         <w:t>Pre-condition: User has navigated to a page with user login fields</w:t>
+      </w:r>
+    </w:p>
+    <w:p>
+      <w:pPr>
+        <w:spacing w:after="0" w:line="240" w:lineRule="auto"/>
+        <w:rPr>
+          <w:rFonts w:ascii="Calibri" w:eastAsia="Times New Roman" w:hAnsi="Calibri" w:cs="Times New Roman"/>
+          <w:color w:val="000000"/>
+          <w:sz w:val="24"/>
+          <w:szCs w:val="24"/>
+        </w:rPr>
+      </w:pPr>
+      <w:r>
+        <w:rPr>
+          <w:rFonts w:ascii="Calibri" w:hAnsi="Calibri"/>
+          <w:color w:val="000000"/>
+        </w:rPr>
+        <w:t>Flow:</w:t>
       </w:r>
     </w:p>
     <w:tbl>
@@ -2068,6 +2329,24 @@
         <w:t xml:space="preserve"> User is currently logged into an account</w:t>
       </w:r>
     </w:p>
+    <w:p>
+      <w:pPr>
+        <w:spacing w:after="0" w:line="240" w:lineRule="auto"/>
+        <w:rPr>
+          <w:rFonts w:ascii="Calibri" w:eastAsia="Times New Roman" w:hAnsi="Calibri" w:cs="Times New Roman"/>
+          <w:color w:val="000000"/>
+          <w:sz w:val="24"/>
+          <w:szCs w:val="24"/>
+        </w:rPr>
+      </w:pPr>
+      <w:r>
+        <w:rPr>
+          <w:rFonts w:ascii="Calibri" w:hAnsi="Calibri"/>
+          <w:color w:val="000000"/>
+        </w:rPr>
+        <w:t>Flow:</w:t>
+      </w:r>
+    </w:p>
     <w:tbl>
       <w:tblPr>
         <w:tblW w:w="0" w:type="auto"/>
@@ -2120,6 +2399,7 @@
                 <w:sz w:val="24"/>
                 <w:szCs w:val="24"/>
               </w:rPr>
+              <w:lastRenderedPageBreak/>
               <w:t>User</w:t>
             </w:r>
           </w:p>
@@ -2285,7 +2565,16 @@
           <w:sz w:val="24"/>
           <w:szCs w:val="24"/>
         </w:rPr>
-        <w:t xml:space="preserve"> System revokes cookie?</w:t>
+        <w:t xml:space="preserve"> </w:t>
+      </w:r>
+      <w:r>
+        <w:rPr>
+          <w:rFonts w:ascii="Calibri" w:eastAsia="Times New Roman" w:hAnsi="Calibri" w:cs="Times New Roman"/>
+          <w:color w:val="000000"/>
+          <w:sz w:val="24"/>
+          <w:szCs w:val="24"/>
+        </w:rPr>
+        <w:t>User is now logged off</w:t>
       </w:r>
     </w:p>
     <w:p>
@@ -2439,6 +2728,24 @@
           <w:szCs w:val="24"/>
         </w:rPr>
         <w:t xml:space="preserve"> User is logged on to their account and is on the page that allows them to add an anime</w:t>
+      </w:r>
+    </w:p>
+    <w:p>
+      <w:pPr>
+        <w:spacing w:after="0" w:line="240" w:lineRule="auto"/>
+        <w:rPr>
+          <w:rFonts w:ascii="Calibri" w:eastAsia="Times New Roman" w:hAnsi="Calibri" w:cs="Times New Roman"/>
+          <w:color w:val="000000"/>
+          <w:sz w:val="24"/>
+          <w:szCs w:val="24"/>
+        </w:rPr>
+      </w:pPr>
+      <w:r>
+        <w:rPr>
+          <w:rFonts w:ascii="Calibri" w:hAnsi="Calibri"/>
+          <w:color w:val="000000"/>
+        </w:rPr>
+        <w:t>Flow:</w:t>
       </w:r>
     </w:p>
     <w:tbl>
@@ -2678,7 +2985,6 @@
           <w:sz w:val="24"/>
           <w:szCs w:val="24"/>
         </w:rPr>
-        <w:lastRenderedPageBreak/>
         <w:t> </w:t>
       </w:r>
     </w:p>
@@ -2802,6 +3108,24 @@
           <w:szCs w:val="24"/>
         </w:rPr>
         <w:t xml:space="preserve"> User is currently logged into an account</w:t>
+      </w:r>
+    </w:p>
+    <w:p>
+      <w:pPr>
+        <w:spacing w:after="0" w:line="240" w:lineRule="auto"/>
+        <w:rPr>
+          <w:rFonts w:ascii="Calibri" w:eastAsia="Times New Roman" w:hAnsi="Calibri" w:cs="Times New Roman"/>
+          <w:color w:val="000000"/>
+          <w:sz w:val="24"/>
+          <w:szCs w:val="24"/>
+        </w:rPr>
+      </w:pPr>
+      <w:r>
+        <w:rPr>
+          <w:rFonts w:ascii="Calibri" w:hAnsi="Calibri"/>
+          <w:color w:val="000000"/>
+        </w:rPr>
+        <w:t>Flow:</w:t>
       </w:r>
     </w:p>
     <w:tbl>
@@ -3021,7 +3345,16 @@
           <w:sz w:val="24"/>
           <w:szCs w:val="24"/>
         </w:rPr>
-        <w:t xml:space="preserve"> None</w:t>
+        <w:t xml:space="preserve"> </w:t>
+      </w:r>
+      <w:r>
+        <w:rPr>
+          <w:rFonts w:ascii="Calibri" w:eastAsia="Times New Roman" w:hAnsi="Calibri" w:cs="Times New Roman"/>
+          <w:color w:val="000000"/>
+          <w:sz w:val="24"/>
+          <w:szCs w:val="24"/>
+        </w:rPr>
+        <w:t>User will now see list of their watched anime list</w:t>
       </w:r>
     </w:p>
     <w:p>
@@ -3144,6 +3477,24 @@
           <w:szCs w:val="24"/>
         </w:rPr>
         <w:t>Pre-condition: User is currently logged into an account</w:t>
+      </w:r>
+    </w:p>
+    <w:p>
+      <w:pPr>
+        <w:spacing w:after="0" w:line="240" w:lineRule="auto"/>
+        <w:rPr>
+          <w:rFonts w:ascii="Calibri" w:eastAsia="Times New Roman" w:hAnsi="Calibri" w:cs="Times New Roman"/>
+          <w:color w:val="000000"/>
+          <w:sz w:val="24"/>
+          <w:szCs w:val="24"/>
+        </w:rPr>
+      </w:pPr>
+      <w:r>
+        <w:rPr>
+          <w:rFonts w:ascii="Calibri" w:hAnsi="Calibri"/>
+          <w:color w:val="000000"/>
+        </w:rPr>
+        <w:t>Flow:</w:t>
       </w:r>
     </w:p>
     <w:tbl>
@@ -3363,7 +3714,16 @@
           <w:sz w:val="24"/>
           <w:szCs w:val="24"/>
         </w:rPr>
-        <w:t xml:space="preserve"> None</w:t>
+        <w:t xml:space="preserve"> </w:t>
+      </w:r>
+      <w:r>
+        <w:rPr>
+          <w:rFonts w:ascii="Calibri" w:eastAsia="Times New Roman" w:hAnsi="Calibri" w:cs="Times New Roman"/>
+          <w:color w:val="000000"/>
+          <w:sz w:val="24"/>
+          <w:szCs w:val="24"/>
+        </w:rPr>
+        <w:t>User will now see a list of recommended anime</w:t>
       </w:r>
     </w:p>
     <w:p>
@@ -3506,6 +3866,25 @@
           <w:szCs w:val="24"/>
         </w:rPr>
         <w:t xml:space="preserve"> User has already been recommended anime or is attempting to have anime recommended to the user either as a one-time user or as a user with an account</w:t>
+      </w:r>
+    </w:p>
+    <w:p>
+      <w:pPr>
+        <w:spacing w:after="0" w:line="240" w:lineRule="auto"/>
+        <w:rPr>
+          <w:rFonts w:ascii="Calibri" w:eastAsia="Times New Roman" w:hAnsi="Calibri" w:cs="Times New Roman"/>
+          <w:color w:val="000000"/>
+          <w:sz w:val="24"/>
+          <w:szCs w:val="24"/>
+        </w:rPr>
+      </w:pPr>
+      <w:r>
+        <w:rPr>
+          <w:rFonts w:ascii="Calibri" w:hAnsi="Calibri"/>
+          <w:color w:val="000000"/>
+        </w:rPr>
+        <w:lastRenderedPageBreak/>
+        <w:t>Flow:</w:t>
       </w:r>
     </w:p>
     <w:tbl>
@@ -3743,6 +4122,46 @@
           <w:sz w:val="24"/>
           <w:szCs w:val="24"/>
         </w:rPr>
+        <w:t>Post-</w:t>
+      </w:r>
+      <w:proofErr w:type="gramStart"/>
+      <w:r>
+        <w:rPr>
+          <w:rFonts w:ascii="Calibri" w:eastAsia="Times New Roman" w:hAnsi="Calibri" w:cs="Times New Roman"/>
+          <w:color w:val="000000"/>
+          <w:sz w:val="24"/>
+          <w:szCs w:val="24"/>
+        </w:rPr>
+        <w:t>condition :</w:t>
+      </w:r>
+      <w:proofErr w:type="gramEnd"/>
+      <w:r>
+        <w:rPr>
+          <w:rFonts w:ascii="Calibri" w:eastAsia="Times New Roman" w:hAnsi="Calibri" w:cs="Times New Roman"/>
+          <w:color w:val="000000"/>
+          <w:sz w:val="24"/>
+          <w:szCs w:val="24"/>
+        </w:rPr>
+        <w:t xml:space="preserve"> User will now see a filtered recommendation list</w:t>
+      </w:r>
+    </w:p>
+    <w:p>
+      <w:pPr>
+        <w:spacing w:after="0" w:line="240" w:lineRule="auto"/>
+        <w:rPr>
+          <w:rFonts w:ascii="Calibri" w:eastAsia="Times New Roman" w:hAnsi="Calibri" w:cs="Times New Roman"/>
+          <w:color w:val="000000"/>
+          <w:sz w:val="24"/>
+          <w:szCs w:val="24"/>
+        </w:rPr>
+      </w:pPr>
+      <w:r>
+        <w:rPr>
+          <w:rFonts w:ascii="Calibri" w:eastAsia="Times New Roman" w:hAnsi="Calibri" w:cs="Times New Roman"/>
+          <w:color w:val="000000"/>
+          <w:sz w:val="24"/>
+          <w:szCs w:val="24"/>
+        </w:rPr>
         <w:t> </w:t>
       </w:r>
     </w:p>
@@ -3855,6 +4274,24 @@
           <w:szCs w:val="24"/>
         </w:rPr>
         <w:t xml:space="preserve"> User must already have an account with both the website and myanimelist.com</w:t>
+      </w:r>
+    </w:p>
+    <w:p>
+      <w:pPr>
+        <w:spacing w:after="0" w:line="240" w:lineRule="auto"/>
+        <w:rPr>
+          <w:rFonts w:ascii="Calibri" w:eastAsia="Times New Roman" w:hAnsi="Calibri" w:cs="Times New Roman"/>
+          <w:color w:val="000000"/>
+          <w:sz w:val="24"/>
+          <w:szCs w:val="24"/>
+        </w:rPr>
+      </w:pPr>
+      <w:r>
+        <w:rPr>
+          <w:rFonts w:ascii="Calibri" w:hAnsi="Calibri"/>
+          <w:color w:val="000000"/>
+        </w:rPr>
+        <w:t>Flow:</w:t>
       </w:r>
     </w:p>
     <w:tbl>
@@ -4095,7 +4532,6 @@
           <w:sz w:val="24"/>
           <w:szCs w:val="24"/>
         </w:rPr>
-        <w:lastRenderedPageBreak/>
         <w:t>There will also be no duplicates</w:t>
       </w:r>
     </w:p>

</xml_diff>

<commit_message>
Added deliverable 3 stuff
</commit_message>
<xml_diff>
--- a/Deliverables/Deliverable 2 draft.docx
+++ b/Deliverables/Deliverable 2 draft.docx
@@ -5,19 +5,63 @@
     <w:p>
       <w:pPr>
         <w:spacing w:after="0" w:line="240" w:lineRule="auto"/>
-        <w:rPr>
-          <w:rFonts w:ascii="Calibri" w:eastAsia="Times New Roman" w:hAnsi="Calibri" w:cs="Times New Roman"/>
-          <w:color w:val="000000"/>
-          <w:sz w:val="24"/>
-          <w:szCs w:val="24"/>
-        </w:rPr>
-      </w:pPr>
-      <w:r>
-        <w:rPr>
-          <w:rFonts w:ascii="Calibri" w:eastAsia="Times New Roman" w:hAnsi="Calibri" w:cs="Times New Roman"/>
-          <w:color w:val="000000"/>
-          <w:sz w:val="24"/>
-          <w:szCs w:val="24"/>
+        <w:jc w:val="right"/>
+        <w:rPr>
+          <w:rFonts w:ascii="Calibri" w:eastAsia="Times New Roman" w:hAnsi="Calibri" w:cs="Times New Roman"/>
+          <w:color w:val="000000"/>
+          <w:sz w:val="24"/>
+          <w:szCs w:val="24"/>
+        </w:rPr>
+      </w:pPr>
+      <w:r>
+        <w:rPr>
+          <w:rFonts w:ascii="Calibri" w:eastAsia="Times New Roman" w:hAnsi="Calibri" w:cs="Times New Roman"/>
+          <w:color w:val="000000"/>
+          <w:sz w:val="24"/>
+          <w:szCs w:val="24"/>
+        </w:rPr>
+        <w:t>Justin Chu and David Kenny</w:t>
+      </w:r>
+    </w:p>
+    <w:p>
+      <w:pPr>
+        <w:spacing w:after="0" w:line="240" w:lineRule="auto"/>
+        <w:jc w:val="center"/>
+        <w:rPr>
+          <w:rFonts w:ascii="Calibri" w:eastAsia="Times New Roman" w:hAnsi="Calibri" w:cs="Times New Roman"/>
+          <w:color w:val="000000"/>
+          <w:sz w:val="32"/>
+          <w:szCs w:val="32"/>
+        </w:rPr>
+      </w:pPr>
+      <w:r>
+        <w:rPr>
+          <w:rFonts w:ascii="Calibri" w:eastAsia="Times New Roman" w:hAnsi="Calibri" w:cs="Times New Roman"/>
+          <w:color w:val="000000"/>
+          <w:sz w:val="32"/>
+          <w:szCs w:val="32"/>
+        </w:rPr>
+        <w:t>User Stories and Use Cases</w:t>
+      </w:r>
+    </w:p>
+    <w:p>
+      <w:pPr>
+        <w:spacing w:after="0" w:line="240" w:lineRule="auto"/>
+        <w:rPr>
+          <w:rFonts w:ascii="Calibri" w:eastAsia="Times New Roman" w:hAnsi="Calibri" w:cs="Times New Roman"/>
+          <w:color w:val="000000"/>
+          <w:sz w:val="32"/>
+          <w:szCs w:val="32"/>
+          <w:u w:val="single"/>
+        </w:rPr>
+      </w:pPr>
+      <w:r>
+        <w:rPr>
+          <w:rFonts w:ascii="Calibri" w:eastAsia="Times New Roman" w:hAnsi="Calibri" w:cs="Times New Roman"/>
+          <w:color w:val="000000"/>
+          <w:sz w:val="32"/>
+          <w:szCs w:val="32"/>
+          <w:u w:val="single"/>
         </w:rPr>
         <w:t>User Stories</w:t>
       </w:r>
@@ -68,27 +112,7 @@
           <w:sz w:val="24"/>
           <w:szCs w:val="24"/>
         </w:rPr>
-        <w:t xml:space="preserve">Get a recommendation as a </w:t>
-      </w:r>
-      <w:proofErr w:type="spellStart"/>
-      <w:r>
-        <w:rPr>
-          <w:rFonts w:ascii="Calibri" w:eastAsia="Times New Roman" w:hAnsi="Calibri" w:cs="Times New Roman"/>
-          <w:color w:val="000000"/>
-          <w:sz w:val="24"/>
-          <w:szCs w:val="24"/>
-        </w:rPr>
-        <w:t>one time</w:t>
-      </w:r>
-      <w:proofErr w:type="spellEnd"/>
-      <w:r>
-        <w:rPr>
-          <w:rFonts w:ascii="Calibri" w:eastAsia="Times New Roman" w:hAnsi="Calibri" w:cs="Times New Roman"/>
-          <w:color w:val="000000"/>
-          <w:sz w:val="24"/>
-          <w:szCs w:val="24"/>
-        </w:rPr>
-        <w:t xml:space="preserve"> user</w:t>
+        <w:t>Get a recommendation as a one time user</w:t>
       </w:r>
     </w:p>
     <w:p>
@@ -117,27 +141,7 @@
           <w:sz w:val="24"/>
           <w:szCs w:val="24"/>
         </w:rPr>
-        <w:t xml:space="preserve">As a </w:t>
-      </w:r>
-      <w:proofErr w:type="spellStart"/>
-      <w:r>
-        <w:rPr>
-          <w:rFonts w:ascii="Calibri" w:eastAsia="Times New Roman" w:hAnsi="Calibri" w:cs="Times New Roman"/>
-          <w:color w:val="000000"/>
-          <w:sz w:val="24"/>
-          <w:szCs w:val="24"/>
-        </w:rPr>
-        <w:t>one time</w:t>
-      </w:r>
-      <w:proofErr w:type="spellEnd"/>
-      <w:r>
-        <w:rPr>
-          <w:rFonts w:ascii="Calibri" w:eastAsia="Times New Roman" w:hAnsi="Calibri" w:cs="Times New Roman"/>
-          <w:color w:val="000000"/>
-          <w:sz w:val="24"/>
-          <w:szCs w:val="24"/>
-        </w:rPr>
-        <w:t xml:space="preserve"> user, I would like to input an anime I have watched to receive many recommended anime</w:t>
+        <w:t>As a one time user, I would like to input an anime I have watched to receive many recommended anime</w:t>
       </w:r>
     </w:p>
     <w:p>
@@ -255,7 +259,16 @@
           <w:sz w:val="24"/>
           <w:szCs w:val="24"/>
         </w:rPr>
-        <w:t>As a user, I would like to create an account to have an account</w:t>
+        <w:t xml:space="preserve">As a user, I would like to create an account </w:t>
+      </w:r>
+      <w:r>
+        <w:rPr>
+          <w:rFonts w:ascii="Calibri" w:eastAsia="Times New Roman" w:hAnsi="Calibri" w:cs="Times New Roman"/>
+          <w:color w:val="000000"/>
+          <w:sz w:val="24"/>
+          <w:szCs w:val="24"/>
+        </w:rPr>
+        <w:t>to save my data on the website</w:t>
       </w:r>
     </w:p>
     <w:p>
@@ -404,6 +417,15 @@
         </w:rPr>
         <w:t> </w:t>
       </w:r>
+      <w:r>
+        <w:rPr>
+          <w:rFonts w:ascii="Calibri" w:eastAsia="Times New Roman" w:hAnsi="Calibri" w:cs="Times New Roman"/>
+          <w:color w:val="000000"/>
+          <w:sz w:val="24"/>
+          <w:szCs w:val="24"/>
+        </w:rPr>
+        <w:t>and an authentication cookie is made</w:t>
+      </w:r>
     </w:p>
     <w:p>
       <w:pPr>
@@ -513,6 +535,15 @@
         </w:rPr>
         <w:t>Acceptance Criteria: User is logged off of his/her account</w:t>
       </w:r>
+      <w:r>
+        <w:rPr>
+          <w:rFonts w:ascii="Calibri" w:eastAsia="Times New Roman" w:hAnsi="Calibri" w:cs="Times New Roman"/>
+          <w:color w:val="000000"/>
+          <w:sz w:val="24"/>
+          <w:szCs w:val="24"/>
+        </w:rPr>
+        <w:t xml:space="preserve"> and the authentication cookie is deleted</w:t>
+      </w:r>
     </w:p>
     <w:p>
       <w:pPr>
@@ -629,7 +660,25 @@
           <w:sz w:val="24"/>
           <w:szCs w:val="24"/>
         </w:rPr>
-        <w:t>Acceptance Criteria: Watched anime is added to the list of watched anime</w:t>
+        <w:t xml:space="preserve">Acceptance Criteria: </w:t>
+      </w:r>
+      <w:r>
+        <w:rPr>
+          <w:rFonts w:ascii="Calibri" w:eastAsia="Times New Roman" w:hAnsi="Calibri" w:cs="Times New Roman"/>
+          <w:color w:val="000000"/>
+          <w:sz w:val="24"/>
+          <w:szCs w:val="24"/>
+        </w:rPr>
+        <w:t>Entered</w:t>
+      </w:r>
+      <w:r>
+        <w:rPr>
+          <w:rFonts w:ascii="Calibri" w:eastAsia="Times New Roman" w:hAnsi="Calibri" w:cs="Times New Roman"/>
+          <w:color w:val="000000"/>
+          <w:sz w:val="24"/>
+          <w:szCs w:val="24"/>
+        </w:rPr>
+        <w:t xml:space="preserve"> anime is added to the list of watched anime</w:t>
       </w:r>
     </w:p>
     <w:p>
@@ -865,6 +914,7 @@
           <w:sz w:val="24"/>
           <w:szCs w:val="24"/>
         </w:rPr>
+        <w:lastRenderedPageBreak/>
         <w:t>Acceptance Criteria: List of recommended anime is displayed to the user based on list of watched anime</w:t>
       </w:r>
     </w:p>
@@ -954,7 +1004,6 @@
           <w:sz w:val="24"/>
           <w:szCs w:val="24"/>
         </w:rPr>
-        <w:lastRenderedPageBreak/>
         <w:t xml:space="preserve">Description: </w:t>
       </w:r>
       <w:r>
@@ -1122,19 +1171,50 @@
           <w:sz w:val="24"/>
           <w:szCs w:val="24"/>
         </w:rPr>
+        <w:t>Points: 4</w:t>
+      </w:r>
+    </w:p>
+    <w:p>
+      <w:pPr>
+        <w:spacing w:after="0" w:line="240" w:lineRule="auto"/>
+        <w:rPr>
+          <w:rFonts w:ascii="Calibri" w:eastAsia="Times New Roman" w:hAnsi="Calibri" w:cs="Times New Roman"/>
+          <w:color w:val="000000"/>
+          <w:sz w:val="24"/>
+          <w:szCs w:val="24"/>
+        </w:rPr>
+      </w:pPr>
+      <w:r>
+        <w:rPr>
+          <w:rFonts w:ascii="Calibri" w:eastAsia="Times New Roman" w:hAnsi="Calibri" w:cs="Times New Roman"/>
+          <w:color w:val="000000"/>
+          <w:sz w:val="24"/>
+          <w:szCs w:val="24"/>
+        </w:rPr>
         <w:t> </w:t>
       </w:r>
-      <w:r>
-        <w:rPr>
-          <w:rFonts w:ascii="Calibri" w:eastAsia="Times New Roman" w:hAnsi="Calibri" w:cs="Times New Roman"/>
-          <w:color w:val="000000"/>
-          <w:sz w:val="24"/>
-          <w:szCs w:val="24"/>
-        </w:rPr>
-        <w:t>Points: 4</w:t>
-      </w:r>
-      <w:bookmarkStart w:id="0" w:name="_GoBack"/>
-      <w:bookmarkEnd w:id="0"/>
+    </w:p>
+    <w:p>
+      <w:pPr>
+        <w:spacing w:after="0" w:line="240" w:lineRule="auto"/>
+        <w:rPr>
+          <w:rFonts w:ascii="Calibri" w:eastAsia="Times New Roman" w:hAnsi="Calibri" w:cs="Times New Roman"/>
+          <w:color w:val="000000"/>
+          <w:sz w:val="32"/>
+          <w:szCs w:val="32"/>
+          <w:u w:val="single"/>
+        </w:rPr>
+      </w:pPr>
+      <w:r>
+        <w:rPr>
+          <w:rFonts w:ascii="Calibri" w:eastAsia="Times New Roman" w:hAnsi="Calibri" w:cs="Times New Roman"/>
+          <w:color w:val="000000"/>
+          <w:sz w:val="32"/>
+          <w:szCs w:val="32"/>
+          <w:u w:val="single"/>
+        </w:rPr>
+        <w:t>Use Cases</w:t>
+      </w:r>
     </w:p>
     <w:p>
       <w:pPr>
@@ -1173,112 +1253,75 @@
           <w:sz w:val="24"/>
           <w:szCs w:val="24"/>
         </w:rPr>
-        <w:t>Use Cases</w:t>
-      </w:r>
-    </w:p>
-    <w:p>
-      <w:pPr>
-        <w:spacing w:after="0" w:line="240" w:lineRule="auto"/>
-        <w:rPr>
-          <w:rFonts w:ascii="Calibri" w:eastAsia="Times New Roman" w:hAnsi="Calibri" w:cs="Times New Roman"/>
-          <w:color w:val="000000"/>
-          <w:sz w:val="24"/>
-          <w:szCs w:val="24"/>
-        </w:rPr>
-      </w:pPr>
-      <w:r>
-        <w:rPr>
-          <w:rFonts w:ascii="Calibri" w:eastAsia="Times New Roman" w:hAnsi="Calibri" w:cs="Times New Roman"/>
-          <w:color w:val="000000"/>
-          <w:sz w:val="24"/>
-          <w:szCs w:val="24"/>
-        </w:rPr>
-        <w:t> </w:t>
-      </w:r>
-    </w:p>
-    <w:p>
-      <w:pPr>
-        <w:spacing w:after="0" w:line="240" w:lineRule="auto"/>
-        <w:rPr>
-          <w:rFonts w:ascii="Calibri" w:eastAsia="Times New Roman" w:hAnsi="Calibri" w:cs="Times New Roman"/>
-          <w:color w:val="000000"/>
-          <w:sz w:val="24"/>
-          <w:szCs w:val="24"/>
-        </w:rPr>
-      </w:pPr>
-      <w:proofErr w:type="gramStart"/>
-      <w:r>
-        <w:rPr>
-          <w:rFonts w:ascii="Calibri" w:eastAsia="Times New Roman" w:hAnsi="Calibri" w:cs="Times New Roman"/>
-          <w:color w:val="000000"/>
-          <w:sz w:val="24"/>
-          <w:szCs w:val="24"/>
-        </w:rPr>
-        <w:t>Name :</w:t>
-      </w:r>
-      <w:proofErr w:type="gramEnd"/>
-      <w:r>
-        <w:rPr>
-          <w:rFonts w:ascii="Calibri" w:eastAsia="Times New Roman" w:hAnsi="Calibri" w:cs="Times New Roman"/>
-          <w:color w:val="000000"/>
-          <w:sz w:val="24"/>
-          <w:szCs w:val="24"/>
-        </w:rPr>
-        <w:t xml:space="preserve"> One-time User Recommended Anime</w:t>
-      </w:r>
-    </w:p>
-    <w:p>
-      <w:pPr>
-        <w:spacing w:after="0" w:line="240" w:lineRule="auto"/>
-        <w:rPr>
-          <w:rFonts w:ascii="Calibri" w:eastAsia="Times New Roman" w:hAnsi="Calibri" w:cs="Times New Roman"/>
-          <w:color w:val="000000"/>
-          <w:sz w:val="24"/>
-          <w:szCs w:val="24"/>
-        </w:rPr>
-      </w:pPr>
-      <w:proofErr w:type="gramStart"/>
-      <w:r>
-        <w:rPr>
-          <w:rFonts w:ascii="Calibri" w:eastAsia="Times New Roman" w:hAnsi="Calibri" w:cs="Times New Roman"/>
-          <w:color w:val="000000"/>
-          <w:sz w:val="24"/>
-          <w:szCs w:val="24"/>
-        </w:rPr>
-        <w:t>Actors :</w:t>
-      </w:r>
-      <w:proofErr w:type="gramEnd"/>
-      <w:r>
-        <w:rPr>
-          <w:rFonts w:ascii="Calibri" w:eastAsia="Times New Roman" w:hAnsi="Calibri" w:cs="Times New Roman"/>
-          <w:color w:val="000000"/>
-          <w:sz w:val="24"/>
-          <w:szCs w:val="24"/>
-        </w:rPr>
-        <w:t xml:space="preserve"> One-Time User</w:t>
-      </w:r>
-    </w:p>
-    <w:p>
-      <w:pPr>
-        <w:spacing w:after="0" w:line="240" w:lineRule="auto"/>
-        <w:rPr>
-          <w:rFonts w:ascii="Calibri" w:eastAsia="Times New Roman" w:hAnsi="Calibri" w:cs="Times New Roman"/>
-          <w:color w:val="000000"/>
-          <w:sz w:val="24"/>
-          <w:szCs w:val="24"/>
-        </w:rPr>
-      </w:pPr>
-      <w:proofErr w:type="gramStart"/>
-      <w:r>
-        <w:rPr>
-          <w:rFonts w:ascii="Calibri" w:eastAsia="Times New Roman" w:hAnsi="Calibri" w:cs="Times New Roman"/>
-          <w:color w:val="000000"/>
-          <w:sz w:val="24"/>
-          <w:szCs w:val="24"/>
-        </w:rPr>
-        <w:t>Goal :</w:t>
-      </w:r>
-      <w:proofErr w:type="gramEnd"/>
+        <w:t>Name</w:t>
+      </w:r>
+      <w:r>
+        <w:rPr>
+          <w:rFonts w:ascii="Calibri" w:eastAsia="Times New Roman" w:hAnsi="Calibri" w:cs="Times New Roman"/>
+          <w:color w:val="000000"/>
+          <w:sz w:val="24"/>
+          <w:szCs w:val="24"/>
+        </w:rPr>
+        <w:t xml:space="preserve">: </w:t>
+      </w:r>
+      <w:r>
+        <w:rPr>
+          <w:rFonts w:ascii="Calibri" w:eastAsia="Times New Roman" w:hAnsi="Calibri" w:cs="Times New Roman"/>
+          <w:color w:val="000000"/>
+          <w:sz w:val="24"/>
+          <w:szCs w:val="24"/>
+        </w:rPr>
+        <w:t>Recommend Anime to a One-Time User</w:t>
+      </w:r>
+    </w:p>
+    <w:p>
+      <w:pPr>
+        <w:spacing w:after="0" w:line="240" w:lineRule="auto"/>
+        <w:rPr>
+          <w:rFonts w:ascii="Calibri" w:eastAsia="Times New Roman" w:hAnsi="Calibri" w:cs="Times New Roman"/>
+          <w:color w:val="000000"/>
+          <w:sz w:val="24"/>
+          <w:szCs w:val="24"/>
+        </w:rPr>
+      </w:pPr>
+      <w:r>
+        <w:rPr>
+          <w:rFonts w:ascii="Calibri" w:eastAsia="Times New Roman" w:hAnsi="Calibri" w:cs="Times New Roman"/>
+          <w:color w:val="000000"/>
+          <w:sz w:val="24"/>
+          <w:szCs w:val="24"/>
+        </w:rPr>
+        <w:t>Actors</w:t>
+      </w:r>
+      <w:r>
+        <w:rPr>
+          <w:rFonts w:ascii="Calibri" w:eastAsia="Times New Roman" w:hAnsi="Calibri" w:cs="Times New Roman"/>
+          <w:color w:val="000000"/>
+          <w:sz w:val="24"/>
+          <w:szCs w:val="24"/>
+        </w:rPr>
+        <w:t>: One-Time User</w:t>
+      </w:r>
+    </w:p>
+    <w:p>
+      <w:pPr>
+        <w:spacing w:after="0" w:line="240" w:lineRule="auto"/>
+        <w:rPr>
+          <w:rFonts w:ascii="Calibri" w:eastAsia="Times New Roman" w:hAnsi="Calibri" w:cs="Times New Roman"/>
+          <w:color w:val="000000"/>
+          <w:sz w:val="24"/>
+          <w:szCs w:val="24"/>
+        </w:rPr>
+      </w:pPr>
+      <w:r>
+        <w:rPr>
+          <w:rFonts w:ascii="Calibri" w:eastAsia="Times New Roman" w:hAnsi="Calibri" w:cs="Times New Roman"/>
+          <w:color w:val="000000"/>
+          <w:sz w:val="24"/>
+          <w:szCs w:val="24"/>
+        </w:rPr>
+        <w:t xml:space="preserve">Goal: </w:t>
+      </w:r>
       <w:r>
         <w:rPr>
           <w:rFonts w:ascii="Calibri" w:eastAsia="Times New Roman" w:hAnsi="Calibri" w:cs="Times New Roman"/>
@@ -1306,19 +1349,8 @@
           <w:sz w:val="24"/>
           <w:szCs w:val="24"/>
         </w:rPr>
-        <w:t>Pre-</w:t>
-      </w:r>
-      <w:proofErr w:type="gramStart"/>
-      <w:r>
-        <w:rPr>
-          <w:rFonts w:ascii="Calibri" w:eastAsia="Times New Roman" w:hAnsi="Calibri" w:cs="Times New Roman"/>
-          <w:color w:val="000000"/>
-          <w:sz w:val="24"/>
-          <w:szCs w:val="24"/>
-        </w:rPr>
-        <w:t>condition :</w:t>
-      </w:r>
-      <w:proofErr w:type="gramEnd"/>
+        <w:t xml:space="preserve">Pre-condition: </w:t>
+      </w:r>
       <w:r>
         <w:rPr>
           <w:rFonts w:ascii="Calibri" w:eastAsia="Times New Roman" w:hAnsi="Calibri" w:cs="Times New Roman"/>
@@ -1544,27 +1576,16 @@
           <w:sz w:val="24"/>
           <w:szCs w:val="24"/>
         </w:rPr>
-        <w:t xml:space="preserve">Post </w:t>
-      </w:r>
-      <w:proofErr w:type="gramStart"/>
-      <w:r>
-        <w:rPr>
-          <w:rFonts w:ascii="Calibri" w:eastAsia="Times New Roman" w:hAnsi="Calibri" w:cs="Times New Roman"/>
-          <w:color w:val="000000"/>
-          <w:sz w:val="24"/>
-          <w:szCs w:val="24"/>
-        </w:rPr>
-        <w:t>conditions :</w:t>
-      </w:r>
-      <w:proofErr w:type="gramEnd"/>
-      <w:r>
-        <w:rPr>
-          <w:rFonts w:ascii="Calibri" w:eastAsia="Times New Roman" w:hAnsi="Calibri" w:cs="Times New Roman"/>
-          <w:color w:val="000000"/>
-          <w:sz w:val="24"/>
-          <w:szCs w:val="24"/>
-        </w:rPr>
-        <w:t xml:space="preserve"> </w:t>
+        <w:t>Post conditions</w:t>
+      </w:r>
+      <w:r>
+        <w:rPr>
+          <w:rFonts w:ascii="Calibri" w:eastAsia="Times New Roman" w:hAnsi="Calibri" w:cs="Times New Roman"/>
+          <w:color w:val="000000"/>
+          <w:sz w:val="24"/>
+          <w:szCs w:val="24"/>
+        </w:rPr>
+        <w:t xml:space="preserve">: </w:t>
       </w:r>
       <w:r>
         <w:rPr>
@@ -1606,79 +1627,82 @@
           <w:szCs w:val="24"/>
         </w:rPr>
       </w:pPr>
-      <w:proofErr w:type="gramStart"/>
-      <w:r>
-        <w:rPr>
-          <w:rFonts w:ascii="Calibri" w:eastAsia="Times New Roman" w:hAnsi="Calibri" w:cs="Times New Roman"/>
-          <w:color w:val="000000"/>
-          <w:sz w:val="24"/>
-          <w:szCs w:val="24"/>
-        </w:rPr>
-        <w:t>Name :</w:t>
-      </w:r>
-      <w:proofErr w:type="gramEnd"/>
-      <w:r>
-        <w:rPr>
-          <w:rFonts w:ascii="Calibri" w:eastAsia="Times New Roman" w:hAnsi="Calibri" w:cs="Times New Roman"/>
-          <w:color w:val="000000"/>
-          <w:sz w:val="24"/>
-          <w:szCs w:val="24"/>
-        </w:rPr>
-        <w:t xml:space="preserve"> Account Creation</w:t>
-      </w:r>
-    </w:p>
-    <w:p>
-      <w:pPr>
-        <w:spacing w:after="0" w:line="240" w:lineRule="auto"/>
-        <w:rPr>
-          <w:rFonts w:ascii="Calibri" w:eastAsia="Times New Roman" w:hAnsi="Calibri" w:cs="Times New Roman"/>
-          <w:color w:val="000000"/>
-          <w:sz w:val="24"/>
-          <w:szCs w:val="24"/>
-        </w:rPr>
-      </w:pPr>
-      <w:proofErr w:type="gramStart"/>
-      <w:r>
-        <w:rPr>
-          <w:rFonts w:ascii="Calibri" w:eastAsia="Times New Roman" w:hAnsi="Calibri" w:cs="Times New Roman"/>
-          <w:color w:val="000000"/>
-          <w:sz w:val="24"/>
-          <w:szCs w:val="24"/>
-        </w:rPr>
-        <w:t>Actors :</w:t>
-      </w:r>
-      <w:proofErr w:type="gramEnd"/>
-      <w:r>
-        <w:rPr>
-          <w:rFonts w:ascii="Calibri" w:eastAsia="Times New Roman" w:hAnsi="Calibri" w:cs="Times New Roman"/>
-          <w:color w:val="000000"/>
-          <w:sz w:val="24"/>
-          <w:szCs w:val="24"/>
-        </w:rPr>
-        <w:t xml:space="preserve"> User without an account</w:t>
-      </w:r>
-    </w:p>
-    <w:p>
-      <w:pPr>
-        <w:spacing w:after="0" w:line="240" w:lineRule="auto"/>
-        <w:rPr>
-          <w:rFonts w:ascii="Calibri" w:eastAsia="Times New Roman" w:hAnsi="Calibri" w:cs="Times New Roman"/>
-          <w:color w:val="000000"/>
-          <w:sz w:val="24"/>
-          <w:szCs w:val="24"/>
-        </w:rPr>
-      </w:pPr>
-      <w:proofErr w:type="gramStart"/>
-      <w:r>
-        <w:rPr>
-          <w:rFonts w:ascii="Calibri" w:eastAsia="Times New Roman" w:hAnsi="Calibri" w:cs="Times New Roman"/>
-          <w:color w:val="000000"/>
-          <w:sz w:val="24"/>
-          <w:szCs w:val="24"/>
-        </w:rPr>
-        <w:t>Goal :</w:t>
-      </w:r>
-      <w:proofErr w:type="gramEnd"/>
+      <w:r>
+        <w:rPr>
+          <w:rFonts w:ascii="Calibri" w:eastAsia="Times New Roman" w:hAnsi="Calibri" w:cs="Times New Roman"/>
+          <w:color w:val="000000"/>
+          <w:sz w:val="24"/>
+          <w:szCs w:val="24"/>
+        </w:rPr>
+        <w:t>Name</w:t>
+      </w:r>
+      <w:r>
+        <w:rPr>
+          <w:rFonts w:ascii="Calibri" w:eastAsia="Times New Roman" w:hAnsi="Calibri" w:cs="Times New Roman"/>
+          <w:color w:val="000000"/>
+          <w:sz w:val="24"/>
+          <w:szCs w:val="24"/>
+        </w:rPr>
+        <w:t xml:space="preserve">: </w:t>
+      </w:r>
+      <w:r>
+        <w:rPr>
+          <w:rFonts w:ascii="Calibri" w:eastAsia="Times New Roman" w:hAnsi="Calibri" w:cs="Times New Roman"/>
+          <w:color w:val="000000"/>
+          <w:sz w:val="24"/>
+          <w:szCs w:val="24"/>
+        </w:rPr>
+        <w:t>Create an Account</w:t>
+      </w:r>
+    </w:p>
+    <w:p>
+      <w:pPr>
+        <w:spacing w:after="0" w:line="240" w:lineRule="auto"/>
+        <w:rPr>
+          <w:rFonts w:ascii="Calibri" w:eastAsia="Times New Roman" w:hAnsi="Calibri" w:cs="Times New Roman"/>
+          <w:color w:val="000000"/>
+          <w:sz w:val="24"/>
+          <w:szCs w:val="24"/>
+        </w:rPr>
+      </w:pPr>
+      <w:r>
+        <w:rPr>
+          <w:rFonts w:ascii="Calibri" w:eastAsia="Times New Roman" w:hAnsi="Calibri" w:cs="Times New Roman"/>
+          <w:color w:val="000000"/>
+          <w:sz w:val="24"/>
+          <w:szCs w:val="24"/>
+        </w:rPr>
+        <w:t>Actors</w:t>
+      </w:r>
+      <w:r>
+        <w:rPr>
+          <w:rFonts w:ascii="Calibri" w:eastAsia="Times New Roman" w:hAnsi="Calibri" w:cs="Times New Roman"/>
+          <w:color w:val="000000"/>
+          <w:sz w:val="24"/>
+          <w:szCs w:val="24"/>
+        </w:rPr>
+        <w:t>: User without an account</w:t>
+      </w:r>
+    </w:p>
+    <w:p>
+      <w:pPr>
+        <w:spacing w:after="0" w:line="240" w:lineRule="auto"/>
+        <w:rPr>
+          <w:rFonts w:ascii="Calibri" w:eastAsia="Times New Roman" w:hAnsi="Calibri" w:cs="Times New Roman"/>
+          <w:color w:val="000000"/>
+          <w:sz w:val="24"/>
+          <w:szCs w:val="24"/>
+        </w:rPr>
+      </w:pPr>
+      <w:r>
+        <w:rPr>
+          <w:rFonts w:ascii="Calibri" w:eastAsia="Times New Roman" w:hAnsi="Calibri" w:cs="Times New Roman"/>
+          <w:color w:val="000000"/>
+          <w:sz w:val="24"/>
+          <w:szCs w:val="24"/>
+        </w:rPr>
+        <w:t xml:space="preserve">Goal: </w:t>
+      </w:r>
       <w:r>
         <w:rPr>
           <w:rFonts w:ascii="Calibri" w:eastAsia="Times New Roman" w:hAnsi="Calibri" w:cs="Times New Roman"/>
@@ -1706,27 +1730,16 @@
           <w:sz w:val="24"/>
           <w:szCs w:val="24"/>
         </w:rPr>
-        <w:t>Pre-</w:t>
-      </w:r>
-      <w:proofErr w:type="gramStart"/>
-      <w:r>
-        <w:rPr>
-          <w:rFonts w:ascii="Calibri" w:eastAsia="Times New Roman" w:hAnsi="Calibri" w:cs="Times New Roman"/>
-          <w:color w:val="000000"/>
-          <w:sz w:val="24"/>
-          <w:szCs w:val="24"/>
-        </w:rPr>
-        <w:t>condition :</w:t>
-      </w:r>
-      <w:proofErr w:type="gramEnd"/>
-      <w:r>
-        <w:rPr>
-          <w:rFonts w:ascii="Calibri" w:eastAsia="Times New Roman" w:hAnsi="Calibri" w:cs="Times New Roman"/>
-          <w:color w:val="000000"/>
-          <w:sz w:val="24"/>
-          <w:szCs w:val="24"/>
-        </w:rPr>
-        <w:t xml:space="preserve"> User has navigated to the account creation page</w:t>
+        <w:t>Pre-condition</w:t>
+      </w:r>
+      <w:r>
+        <w:rPr>
+          <w:rFonts w:ascii="Calibri" w:eastAsia="Times New Roman" w:hAnsi="Calibri" w:cs="Times New Roman"/>
+          <w:color w:val="000000"/>
+          <w:sz w:val="24"/>
+          <w:szCs w:val="24"/>
+        </w:rPr>
+        <w:t>: User has navigated to the account creation page</w:t>
       </w:r>
     </w:p>
     <w:p>
@@ -1763,8 +1776,8 @@
         <w:tblLook w:val="04A0" w:firstRow="1" w:lastRow="0" w:firstColumn="1" w:lastColumn="0" w:noHBand="0" w:noVBand="1"/>
       </w:tblPr>
       <w:tblGrid>
-        <w:gridCol w:w="6218"/>
-        <w:gridCol w:w="3122"/>
+        <w:gridCol w:w="6213"/>
+        <w:gridCol w:w="3127"/>
       </w:tblGrid>
       <w:tr>
         <w:tc>
@@ -1924,6 +1937,30 @@
               <w:t>System will create the account</w:t>
             </w:r>
           </w:p>
+          <w:p>
+            <w:pPr>
+              <w:numPr>
+                <w:ilvl w:val="1"/>
+                <w:numId w:val="4"/>
+              </w:numPr>
+              <w:spacing w:after="0" w:line="240" w:lineRule="auto"/>
+              <w:ind w:left="369"/>
+              <w:textAlignment w:val="center"/>
+              <w:rPr>
+                <w:rFonts w:ascii="Calibri" w:eastAsia="Times New Roman" w:hAnsi="Calibri" w:cs="Times New Roman"/>
+                <w:sz w:val="24"/>
+                <w:szCs w:val="24"/>
+              </w:rPr>
+            </w:pPr>
+            <w:r>
+              <w:rPr>
+                <w:rFonts w:ascii="Calibri" w:eastAsia="Times New Roman" w:hAnsi="Calibri" w:cs="Times New Roman"/>
+                <w:sz w:val="24"/>
+                <w:szCs w:val="24"/>
+              </w:rPr>
+              <w:t>System will notify user of the creation of an account</w:t>
+            </w:r>
+          </w:p>
         </w:tc>
       </w:tr>
     </w:tbl>
@@ -1944,27 +1981,16 @@
           <w:sz w:val="24"/>
           <w:szCs w:val="24"/>
         </w:rPr>
-        <w:t xml:space="preserve">Post </w:t>
-      </w:r>
-      <w:proofErr w:type="gramStart"/>
-      <w:r>
-        <w:rPr>
-          <w:rFonts w:ascii="Calibri" w:eastAsia="Times New Roman" w:hAnsi="Calibri" w:cs="Times New Roman"/>
-          <w:color w:val="000000"/>
-          <w:sz w:val="24"/>
-          <w:szCs w:val="24"/>
-        </w:rPr>
-        <w:t>condition :</w:t>
-      </w:r>
-      <w:proofErr w:type="gramEnd"/>
-      <w:r>
-        <w:rPr>
-          <w:rFonts w:ascii="Calibri" w:eastAsia="Times New Roman" w:hAnsi="Calibri" w:cs="Times New Roman"/>
-          <w:color w:val="000000"/>
-          <w:sz w:val="24"/>
-          <w:szCs w:val="24"/>
-        </w:rPr>
-        <w:t xml:space="preserve"> R</w:t>
+        <w:t>Post condition</w:t>
+      </w:r>
+      <w:r>
+        <w:rPr>
+          <w:rFonts w:ascii="Calibri" w:eastAsia="Times New Roman" w:hAnsi="Calibri" w:cs="Times New Roman"/>
+          <w:color w:val="000000"/>
+          <w:sz w:val="24"/>
+          <w:szCs w:val="24"/>
+        </w:rPr>
+        <w:t>: R</w:t>
       </w:r>
       <w:r>
         <w:rPr>
@@ -2015,87 +2041,91 @@
           <w:szCs w:val="24"/>
         </w:rPr>
       </w:pPr>
-      <w:proofErr w:type="gramStart"/>
-      <w:r>
-        <w:rPr>
-          <w:rFonts w:ascii="Calibri" w:eastAsia="Times New Roman" w:hAnsi="Calibri" w:cs="Times New Roman"/>
-          <w:color w:val="000000"/>
-          <w:sz w:val="24"/>
-          <w:szCs w:val="24"/>
-        </w:rPr>
-        <w:t>Name :</w:t>
-      </w:r>
-      <w:proofErr w:type="gramEnd"/>
-      <w:r>
-        <w:rPr>
-          <w:rFonts w:ascii="Calibri" w:eastAsia="Times New Roman" w:hAnsi="Calibri" w:cs="Times New Roman"/>
-          <w:color w:val="000000"/>
-          <w:sz w:val="24"/>
-          <w:szCs w:val="24"/>
-        </w:rPr>
-        <w:t xml:space="preserve"> User Login</w:t>
-      </w:r>
-    </w:p>
-    <w:p>
-      <w:pPr>
-        <w:spacing w:after="0" w:line="240" w:lineRule="auto"/>
-        <w:rPr>
-          <w:rFonts w:ascii="Calibri" w:eastAsia="Times New Roman" w:hAnsi="Calibri" w:cs="Times New Roman"/>
-          <w:color w:val="000000"/>
-          <w:sz w:val="24"/>
-          <w:szCs w:val="24"/>
-        </w:rPr>
-      </w:pPr>
-      <w:proofErr w:type="gramStart"/>
-      <w:r>
-        <w:rPr>
-          <w:rFonts w:ascii="Calibri" w:eastAsia="Times New Roman" w:hAnsi="Calibri" w:cs="Times New Roman"/>
-          <w:color w:val="000000"/>
-          <w:sz w:val="24"/>
-          <w:szCs w:val="24"/>
-        </w:rPr>
-        <w:t>Actors :</w:t>
-      </w:r>
-      <w:proofErr w:type="gramEnd"/>
-      <w:r>
-        <w:rPr>
-          <w:rFonts w:ascii="Calibri" w:eastAsia="Times New Roman" w:hAnsi="Calibri" w:cs="Times New Roman"/>
-          <w:color w:val="000000"/>
-          <w:sz w:val="24"/>
-          <w:szCs w:val="24"/>
-        </w:rPr>
-        <w:t xml:space="preserve"> User with an account</w:t>
-      </w:r>
-    </w:p>
-    <w:p>
-      <w:pPr>
-        <w:spacing w:after="0" w:line="240" w:lineRule="auto"/>
-        <w:rPr>
-          <w:rFonts w:ascii="Calibri" w:eastAsia="Times New Roman" w:hAnsi="Calibri" w:cs="Times New Roman"/>
-          <w:color w:val="000000"/>
-          <w:sz w:val="24"/>
-          <w:szCs w:val="24"/>
-        </w:rPr>
-      </w:pPr>
-      <w:proofErr w:type="gramStart"/>
-      <w:r>
-        <w:rPr>
-          <w:rFonts w:ascii="Calibri" w:eastAsia="Times New Roman" w:hAnsi="Calibri" w:cs="Times New Roman"/>
-          <w:color w:val="000000"/>
-          <w:sz w:val="24"/>
-          <w:szCs w:val="24"/>
-        </w:rPr>
-        <w:t>Goal :</w:t>
-      </w:r>
-      <w:proofErr w:type="gramEnd"/>
-      <w:r>
-        <w:rPr>
-          <w:rFonts w:ascii="Calibri" w:eastAsia="Times New Roman" w:hAnsi="Calibri" w:cs="Times New Roman"/>
-          <w:color w:val="000000"/>
-          <w:sz w:val="24"/>
-          <w:szCs w:val="24"/>
-        </w:rPr>
-        <w:t xml:space="preserve"> User logs into their account</w:t>
+      <w:r>
+        <w:rPr>
+          <w:rFonts w:ascii="Calibri" w:eastAsia="Times New Roman" w:hAnsi="Calibri" w:cs="Times New Roman"/>
+          <w:color w:val="000000"/>
+          <w:sz w:val="24"/>
+          <w:szCs w:val="24"/>
+        </w:rPr>
+        <w:lastRenderedPageBreak/>
+        <w:t>Name</w:t>
+      </w:r>
+      <w:r>
+        <w:rPr>
+          <w:rFonts w:ascii="Calibri" w:eastAsia="Times New Roman" w:hAnsi="Calibri" w:cs="Times New Roman"/>
+          <w:color w:val="000000"/>
+          <w:sz w:val="24"/>
+          <w:szCs w:val="24"/>
+        </w:rPr>
+        <w:t xml:space="preserve">: </w:t>
+      </w:r>
+      <w:r>
+        <w:rPr>
+          <w:rFonts w:ascii="Calibri" w:eastAsia="Times New Roman" w:hAnsi="Calibri" w:cs="Times New Roman"/>
+          <w:color w:val="000000"/>
+          <w:sz w:val="24"/>
+          <w:szCs w:val="24"/>
+        </w:rPr>
+        <w:t>Log in to account</w:t>
+      </w:r>
+    </w:p>
+    <w:p>
+      <w:pPr>
+        <w:spacing w:after="0" w:line="240" w:lineRule="auto"/>
+        <w:rPr>
+          <w:rFonts w:ascii="Calibri" w:eastAsia="Times New Roman" w:hAnsi="Calibri" w:cs="Times New Roman"/>
+          <w:color w:val="000000"/>
+          <w:sz w:val="24"/>
+          <w:szCs w:val="24"/>
+        </w:rPr>
+      </w:pPr>
+      <w:r>
+        <w:rPr>
+          <w:rFonts w:ascii="Calibri" w:eastAsia="Times New Roman" w:hAnsi="Calibri" w:cs="Times New Roman"/>
+          <w:color w:val="000000"/>
+          <w:sz w:val="24"/>
+          <w:szCs w:val="24"/>
+        </w:rPr>
+        <w:t>Actors</w:t>
+      </w:r>
+      <w:r>
+        <w:rPr>
+          <w:rFonts w:ascii="Calibri" w:eastAsia="Times New Roman" w:hAnsi="Calibri" w:cs="Times New Roman"/>
+          <w:color w:val="000000"/>
+          <w:sz w:val="24"/>
+          <w:szCs w:val="24"/>
+        </w:rPr>
+        <w:t>: User with an account</w:t>
+      </w:r>
+    </w:p>
+    <w:p>
+      <w:pPr>
+        <w:spacing w:after="0" w:line="240" w:lineRule="auto"/>
+        <w:rPr>
+          <w:rFonts w:ascii="Calibri" w:eastAsia="Times New Roman" w:hAnsi="Calibri" w:cs="Times New Roman"/>
+          <w:color w:val="000000"/>
+          <w:sz w:val="24"/>
+          <w:szCs w:val="24"/>
+        </w:rPr>
+      </w:pPr>
+      <w:r>
+        <w:rPr>
+          <w:rFonts w:ascii="Calibri" w:eastAsia="Times New Roman" w:hAnsi="Calibri" w:cs="Times New Roman"/>
+          <w:color w:val="000000"/>
+          <w:sz w:val="24"/>
+          <w:szCs w:val="24"/>
+        </w:rPr>
+        <w:t>Goal</w:t>
+      </w:r>
+      <w:r>
+        <w:rPr>
+          <w:rFonts w:ascii="Calibri" w:eastAsia="Times New Roman" w:hAnsi="Calibri" w:cs="Times New Roman"/>
+          <w:color w:val="000000"/>
+          <w:sz w:val="24"/>
+          <w:szCs w:val="24"/>
+        </w:rPr>
+        <w:t>: User logs into their account</w:t>
       </w:r>
     </w:p>
     <w:p>
@@ -2268,8 +2298,15 @@
                 <w:sz w:val="24"/>
                 <w:szCs w:val="24"/>
               </w:rPr>
-              <w:lastRenderedPageBreak/>
-              <w:t>User inputs account information and attempts to log into their account</w:t>
+              <w:t xml:space="preserve">User inputs </w:t>
+            </w:r>
+            <w:r>
+              <w:rPr>
+                <w:rFonts w:ascii="Calibri" w:eastAsia="Times New Roman" w:hAnsi="Calibri" w:cs="Times New Roman"/>
+                <w:sz w:val="24"/>
+                <w:szCs w:val="24"/>
+              </w:rPr>
+              <w:t>account information</w:t>
             </w:r>
           </w:p>
         </w:tc>
@@ -2334,27 +2371,16 @@
           <w:sz w:val="24"/>
           <w:szCs w:val="24"/>
         </w:rPr>
-        <w:t xml:space="preserve">Post </w:t>
-      </w:r>
-      <w:proofErr w:type="gramStart"/>
-      <w:r>
-        <w:rPr>
-          <w:rFonts w:ascii="Calibri" w:eastAsia="Times New Roman" w:hAnsi="Calibri" w:cs="Times New Roman"/>
-          <w:color w:val="000000"/>
-          <w:sz w:val="24"/>
-          <w:szCs w:val="24"/>
-        </w:rPr>
-        <w:t>condition :</w:t>
-      </w:r>
-      <w:proofErr w:type="gramEnd"/>
-      <w:r>
-        <w:rPr>
-          <w:rFonts w:ascii="Calibri" w:eastAsia="Times New Roman" w:hAnsi="Calibri" w:cs="Times New Roman"/>
-          <w:color w:val="000000"/>
-          <w:sz w:val="24"/>
-          <w:szCs w:val="24"/>
-        </w:rPr>
-        <w:t xml:space="preserve"> Display that the user is logged in for a time or until logged off</w:t>
+        <w:t>Post condition</w:t>
+      </w:r>
+      <w:r>
+        <w:rPr>
+          <w:rFonts w:ascii="Calibri" w:eastAsia="Times New Roman" w:hAnsi="Calibri" w:cs="Times New Roman"/>
+          <w:color w:val="000000"/>
+          <w:sz w:val="24"/>
+          <w:szCs w:val="24"/>
+        </w:rPr>
+        <w:t>: Display that the user is logged in for a time or until logged off</w:t>
       </w:r>
     </w:p>
     <w:p>
@@ -2394,109 +2420,112 @@
           <w:sz w:val="24"/>
           <w:szCs w:val="24"/>
         </w:rPr>
-        <w:t>Name: User Logoff</w:t>
-      </w:r>
-    </w:p>
-    <w:p>
-      <w:pPr>
-        <w:spacing w:after="0" w:line="240" w:lineRule="auto"/>
-        <w:rPr>
-          <w:rFonts w:ascii="Calibri" w:eastAsia="Times New Roman" w:hAnsi="Calibri" w:cs="Times New Roman"/>
-          <w:color w:val="000000"/>
-          <w:sz w:val="24"/>
-          <w:szCs w:val="24"/>
-        </w:rPr>
-      </w:pPr>
-      <w:proofErr w:type="gramStart"/>
-      <w:r>
-        <w:rPr>
-          <w:rFonts w:ascii="Calibri" w:eastAsia="Times New Roman" w:hAnsi="Calibri" w:cs="Times New Roman"/>
-          <w:color w:val="000000"/>
-          <w:sz w:val="24"/>
-          <w:szCs w:val="24"/>
-        </w:rPr>
-        <w:t>Actors :</w:t>
-      </w:r>
-      <w:proofErr w:type="gramEnd"/>
-      <w:r>
-        <w:rPr>
-          <w:rFonts w:ascii="Calibri" w:eastAsia="Times New Roman" w:hAnsi="Calibri" w:cs="Times New Roman"/>
-          <w:color w:val="000000"/>
-          <w:sz w:val="24"/>
-          <w:szCs w:val="24"/>
-        </w:rPr>
-        <w:t xml:space="preserve"> User with an account</w:t>
-      </w:r>
-    </w:p>
-    <w:p>
-      <w:pPr>
-        <w:spacing w:after="0" w:line="240" w:lineRule="auto"/>
-        <w:rPr>
-          <w:rFonts w:ascii="Calibri" w:eastAsia="Times New Roman" w:hAnsi="Calibri" w:cs="Times New Roman"/>
-          <w:color w:val="000000"/>
-          <w:sz w:val="24"/>
-          <w:szCs w:val="24"/>
-        </w:rPr>
-      </w:pPr>
-      <w:proofErr w:type="gramStart"/>
-      <w:r>
-        <w:rPr>
-          <w:rFonts w:ascii="Calibri" w:eastAsia="Times New Roman" w:hAnsi="Calibri" w:cs="Times New Roman"/>
-          <w:color w:val="000000"/>
-          <w:sz w:val="24"/>
-          <w:szCs w:val="24"/>
-        </w:rPr>
-        <w:t>Goal :</w:t>
-      </w:r>
-      <w:proofErr w:type="gramEnd"/>
-      <w:r>
-        <w:rPr>
-          <w:rFonts w:ascii="Calibri" w:eastAsia="Times New Roman" w:hAnsi="Calibri" w:cs="Times New Roman"/>
-          <w:color w:val="000000"/>
-          <w:sz w:val="24"/>
-          <w:szCs w:val="24"/>
-        </w:rPr>
-        <w:t xml:space="preserve"> User logs off their account</w:t>
-      </w:r>
-    </w:p>
-    <w:p>
-      <w:pPr>
-        <w:spacing w:after="0" w:line="240" w:lineRule="auto"/>
-        <w:rPr>
-          <w:rFonts w:ascii="Calibri" w:eastAsia="Times New Roman" w:hAnsi="Calibri" w:cs="Times New Roman"/>
-          <w:color w:val="000000"/>
-          <w:sz w:val="24"/>
-          <w:szCs w:val="24"/>
-        </w:rPr>
-      </w:pPr>
-      <w:r>
-        <w:rPr>
-          <w:rFonts w:ascii="Calibri" w:eastAsia="Times New Roman" w:hAnsi="Calibri" w:cs="Times New Roman"/>
-          <w:color w:val="000000"/>
-          <w:sz w:val="24"/>
-          <w:szCs w:val="24"/>
-        </w:rPr>
-        <w:t>Pre-</w:t>
-      </w:r>
-      <w:proofErr w:type="gramStart"/>
-      <w:r>
-        <w:rPr>
-          <w:rFonts w:ascii="Calibri" w:eastAsia="Times New Roman" w:hAnsi="Calibri" w:cs="Times New Roman"/>
-          <w:color w:val="000000"/>
-          <w:sz w:val="24"/>
-          <w:szCs w:val="24"/>
-        </w:rPr>
-        <w:t>condition :</w:t>
-      </w:r>
-      <w:proofErr w:type="gramEnd"/>
-      <w:r>
-        <w:rPr>
-          <w:rFonts w:ascii="Calibri" w:eastAsia="Times New Roman" w:hAnsi="Calibri" w:cs="Times New Roman"/>
-          <w:color w:val="000000"/>
-          <w:sz w:val="24"/>
-          <w:szCs w:val="24"/>
-        </w:rPr>
-        <w:t xml:space="preserve"> User is currently logged into an account</w:t>
+        <w:t xml:space="preserve">Name: </w:t>
+      </w:r>
+      <w:r>
+        <w:rPr>
+          <w:rFonts w:ascii="Calibri" w:eastAsia="Times New Roman" w:hAnsi="Calibri" w:cs="Times New Roman"/>
+          <w:color w:val="000000"/>
+          <w:sz w:val="24"/>
+          <w:szCs w:val="24"/>
+        </w:rPr>
+        <w:t>Log off of an account</w:t>
+      </w:r>
+    </w:p>
+    <w:p>
+      <w:pPr>
+        <w:spacing w:after="0" w:line="240" w:lineRule="auto"/>
+        <w:rPr>
+          <w:rFonts w:ascii="Calibri" w:eastAsia="Times New Roman" w:hAnsi="Calibri" w:cs="Times New Roman"/>
+          <w:color w:val="000000"/>
+          <w:sz w:val="24"/>
+          <w:szCs w:val="24"/>
+        </w:rPr>
+      </w:pPr>
+      <w:r>
+        <w:rPr>
+          <w:rFonts w:ascii="Calibri" w:eastAsia="Times New Roman" w:hAnsi="Calibri" w:cs="Times New Roman"/>
+          <w:color w:val="000000"/>
+          <w:sz w:val="24"/>
+          <w:szCs w:val="24"/>
+        </w:rPr>
+        <w:t>Actors</w:t>
+      </w:r>
+      <w:r>
+        <w:rPr>
+          <w:rFonts w:ascii="Calibri" w:eastAsia="Times New Roman" w:hAnsi="Calibri" w:cs="Times New Roman"/>
+          <w:color w:val="000000"/>
+          <w:sz w:val="24"/>
+          <w:szCs w:val="24"/>
+        </w:rPr>
+        <w:t>: User with an account</w:t>
+      </w:r>
+    </w:p>
+    <w:p>
+      <w:pPr>
+        <w:spacing w:after="0" w:line="240" w:lineRule="auto"/>
+        <w:rPr>
+          <w:rFonts w:ascii="Calibri" w:eastAsia="Times New Roman" w:hAnsi="Calibri" w:cs="Times New Roman"/>
+          <w:color w:val="000000"/>
+          <w:sz w:val="24"/>
+          <w:szCs w:val="24"/>
+        </w:rPr>
+      </w:pPr>
+      <w:r>
+        <w:rPr>
+          <w:rFonts w:ascii="Calibri" w:eastAsia="Times New Roman" w:hAnsi="Calibri" w:cs="Times New Roman"/>
+          <w:color w:val="000000"/>
+          <w:sz w:val="24"/>
+          <w:szCs w:val="24"/>
+        </w:rPr>
+        <w:t>Goal</w:t>
+      </w:r>
+      <w:r>
+        <w:rPr>
+          <w:rFonts w:ascii="Calibri" w:eastAsia="Times New Roman" w:hAnsi="Calibri" w:cs="Times New Roman"/>
+          <w:color w:val="000000"/>
+          <w:sz w:val="24"/>
+          <w:szCs w:val="24"/>
+        </w:rPr>
+        <w:t>: User logs off their account</w:t>
+      </w:r>
+    </w:p>
+    <w:p>
+      <w:pPr>
+        <w:spacing w:after="0" w:line="240" w:lineRule="auto"/>
+        <w:rPr>
+          <w:rFonts w:ascii="Calibri" w:eastAsia="Times New Roman" w:hAnsi="Calibri" w:cs="Times New Roman"/>
+          <w:color w:val="000000"/>
+          <w:sz w:val="24"/>
+          <w:szCs w:val="24"/>
+        </w:rPr>
+      </w:pPr>
+      <w:r>
+        <w:rPr>
+          <w:rFonts w:ascii="Calibri" w:eastAsia="Times New Roman" w:hAnsi="Calibri" w:cs="Times New Roman"/>
+          <w:color w:val="000000"/>
+          <w:sz w:val="24"/>
+          <w:szCs w:val="24"/>
+        </w:rPr>
+        <w:t>Pr</w:t>
+      </w:r>
+      <w:r>
+        <w:rPr>
+          <w:rFonts w:ascii="Calibri" w:eastAsia="Times New Roman" w:hAnsi="Calibri" w:cs="Times New Roman"/>
+          <w:color w:val="000000"/>
+          <w:sz w:val="24"/>
+          <w:szCs w:val="24"/>
+        </w:rPr>
+        <w:t>e-condition</w:t>
+      </w:r>
+      <w:r>
+        <w:rPr>
+          <w:rFonts w:ascii="Calibri" w:eastAsia="Times New Roman" w:hAnsi="Calibri" w:cs="Times New Roman"/>
+          <w:color w:val="000000"/>
+          <w:sz w:val="24"/>
+          <w:szCs w:val="24"/>
+        </w:rPr>
+        <w:t>: User is currently logged into an account</w:t>
       </w:r>
     </w:p>
     <w:p>
@@ -2649,7 +2678,23 @@
                 <w:sz w:val="24"/>
                 <w:szCs w:val="24"/>
               </w:rPr>
-              <w:t>User will click a link to log off</w:t>
+              <w:t xml:space="preserve">User </w:t>
+            </w:r>
+            <w:r>
+              <w:rPr>
+                <w:rFonts w:ascii="Calibri" w:eastAsia="Times New Roman" w:hAnsi="Calibri" w:cs="Times New Roman"/>
+                <w:sz w:val="24"/>
+                <w:szCs w:val="24"/>
+              </w:rPr>
+              <w:t xml:space="preserve">will </w:t>
+            </w:r>
+            <w:r>
+              <w:rPr>
+                <w:rFonts w:ascii="Calibri" w:eastAsia="Times New Roman" w:hAnsi="Calibri" w:cs="Times New Roman"/>
+                <w:sz w:val="24"/>
+                <w:szCs w:val="24"/>
+              </w:rPr>
+              <w:t>indicate he/she wants to log off</w:t>
             </w:r>
           </w:p>
         </w:tc>
@@ -2714,27 +2759,16 @@
           <w:sz w:val="24"/>
           <w:szCs w:val="24"/>
         </w:rPr>
-        <w:t>Post-</w:t>
-      </w:r>
-      <w:proofErr w:type="gramStart"/>
-      <w:r>
-        <w:rPr>
-          <w:rFonts w:ascii="Calibri" w:eastAsia="Times New Roman" w:hAnsi="Calibri" w:cs="Times New Roman"/>
-          <w:color w:val="000000"/>
-          <w:sz w:val="24"/>
-          <w:szCs w:val="24"/>
-        </w:rPr>
-        <w:t>condition :</w:t>
-      </w:r>
-      <w:proofErr w:type="gramEnd"/>
-      <w:r>
-        <w:rPr>
-          <w:rFonts w:ascii="Calibri" w:eastAsia="Times New Roman" w:hAnsi="Calibri" w:cs="Times New Roman"/>
-          <w:color w:val="000000"/>
-          <w:sz w:val="24"/>
-          <w:szCs w:val="24"/>
-        </w:rPr>
-        <w:t xml:space="preserve"> </w:t>
+        <w:t>Post-condition</w:t>
+      </w:r>
+      <w:r>
+        <w:rPr>
+          <w:rFonts w:ascii="Calibri" w:eastAsia="Times New Roman" w:hAnsi="Calibri" w:cs="Times New Roman"/>
+          <w:color w:val="000000"/>
+          <w:sz w:val="24"/>
+          <w:szCs w:val="24"/>
+        </w:rPr>
+        <w:t xml:space="preserve">: </w:t>
       </w:r>
       <w:r>
         <w:rPr>
@@ -2745,6 +2779,33 @@
         </w:rPr>
         <w:t>User is now logged off</w:t>
       </w:r>
+      <w:r>
+        <w:rPr>
+          <w:rFonts w:ascii="Calibri" w:eastAsia="Times New Roman" w:hAnsi="Calibri" w:cs="Times New Roman"/>
+          <w:color w:val="000000"/>
+          <w:sz w:val="24"/>
+          <w:szCs w:val="24"/>
+        </w:rPr>
+        <w:t xml:space="preserve"> and the</w:t>
+      </w:r>
+      <w:r>
+        <w:rPr>
+          <w:rFonts w:ascii="Calibri" w:eastAsia="Times New Roman" w:hAnsi="Calibri" w:cs="Times New Roman"/>
+          <w:color w:val="000000"/>
+          <w:sz w:val="24"/>
+          <w:szCs w:val="24"/>
+        </w:rPr>
+        <w:t xml:space="preserve"> authentication</w:t>
+      </w:r>
+      <w:r>
+        <w:rPr>
+          <w:rFonts w:ascii="Calibri" w:eastAsia="Times New Roman" w:hAnsi="Calibri" w:cs="Times New Roman"/>
+          <w:color w:val="000000"/>
+          <w:sz w:val="24"/>
+          <w:szCs w:val="24"/>
+        </w:rPr>
+        <w:t xml:space="preserve"> cookie is revoked</w:t>
+      </w:r>
     </w:p>
     <w:p>
       <w:pPr>
@@ -2776,127 +2837,119 @@
           <w:szCs w:val="24"/>
         </w:rPr>
       </w:pPr>
-      <w:proofErr w:type="gramStart"/>
-      <w:r>
-        <w:rPr>
-          <w:rFonts w:ascii="Calibri" w:eastAsia="Times New Roman" w:hAnsi="Calibri" w:cs="Times New Roman"/>
-          <w:color w:val="000000"/>
-          <w:sz w:val="24"/>
-          <w:szCs w:val="24"/>
-        </w:rPr>
-        <w:t>Name :</w:t>
-      </w:r>
-      <w:proofErr w:type="gramEnd"/>
-      <w:r>
-        <w:rPr>
-          <w:rFonts w:ascii="Calibri" w:eastAsia="Times New Roman" w:hAnsi="Calibri" w:cs="Times New Roman"/>
-          <w:color w:val="000000"/>
-          <w:sz w:val="24"/>
-          <w:szCs w:val="24"/>
-        </w:rPr>
-        <w:t xml:space="preserve"> User adding watched anime</w:t>
-      </w:r>
-    </w:p>
-    <w:p>
-      <w:pPr>
-        <w:spacing w:after="0" w:line="240" w:lineRule="auto"/>
-        <w:rPr>
-          <w:rFonts w:ascii="Calibri" w:eastAsia="Times New Roman" w:hAnsi="Calibri" w:cs="Times New Roman"/>
-          <w:color w:val="000000"/>
-          <w:sz w:val="24"/>
-          <w:szCs w:val="24"/>
-        </w:rPr>
-      </w:pPr>
-      <w:proofErr w:type="gramStart"/>
-      <w:r>
-        <w:rPr>
-          <w:rFonts w:ascii="Calibri" w:eastAsia="Times New Roman" w:hAnsi="Calibri" w:cs="Times New Roman"/>
-          <w:color w:val="000000"/>
-          <w:sz w:val="24"/>
-          <w:szCs w:val="24"/>
-        </w:rPr>
-        <w:t>Actors :</w:t>
-      </w:r>
-      <w:proofErr w:type="gramEnd"/>
-      <w:r>
-        <w:rPr>
-          <w:rFonts w:ascii="Calibri" w:eastAsia="Times New Roman" w:hAnsi="Calibri" w:cs="Times New Roman"/>
-          <w:color w:val="000000"/>
-          <w:sz w:val="24"/>
-          <w:szCs w:val="24"/>
-        </w:rPr>
-        <w:t xml:space="preserve"> User with an account</w:t>
-      </w:r>
-    </w:p>
-    <w:p>
-      <w:pPr>
-        <w:spacing w:after="0" w:line="240" w:lineRule="auto"/>
-        <w:rPr>
-          <w:rFonts w:ascii="Calibri" w:eastAsia="Times New Roman" w:hAnsi="Calibri" w:cs="Times New Roman"/>
-          <w:color w:val="000000"/>
-          <w:sz w:val="24"/>
-          <w:szCs w:val="24"/>
-        </w:rPr>
-      </w:pPr>
-      <w:proofErr w:type="gramStart"/>
-      <w:r>
-        <w:rPr>
-          <w:rFonts w:ascii="Calibri" w:eastAsia="Times New Roman" w:hAnsi="Calibri" w:cs="Times New Roman"/>
-          <w:color w:val="000000"/>
-          <w:sz w:val="24"/>
-          <w:szCs w:val="24"/>
-        </w:rPr>
-        <w:t>Goal :</w:t>
-      </w:r>
-      <w:proofErr w:type="gramEnd"/>
-      <w:r>
-        <w:rPr>
-          <w:rFonts w:ascii="Calibri" w:eastAsia="Times New Roman" w:hAnsi="Calibri" w:cs="Times New Roman"/>
-          <w:color w:val="000000"/>
-          <w:sz w:val="24"/>
-          <w:szCs w:val="24"/>
-        </w:rPr>
-        <w:t xml:space="preserve"> User adds an anime to their watched anime list</w:t>
-      </w:r>
-    </w:p>
-    <w:p>
-      <w:pPr>
-        <w:spacing w:after="0" w:line="240" w:lineRule="auto"/>
-        <w:rPr>
-          <w:rFonts w:ascii="Calibri" w:eastAsia="Times New Roman" w:hAnsi="Calibri" w:cs="Times New Roman"/>
-          <w:color w:val="000000"/>
-          <w:sz w:val="24"/>
-          <w:szCs w:val="24"/>
-        </w:rPr>
-      </w:pPr>
-      <w:r>
-        <w:rPr>
-          <w:rFonts w:ascii="Calibri" w:eastAsia="Times New Roman" w:hAnsi="Calibri" w:cs="Times New Roman"/>
-          <w:color w:val="000000"/>
-          <w:sz w:val="24"/>
-          <w:szCs w:val="24"/>
-        </w:rPr>
-        <w:t>Pre-</w:t>
-      </w:r>
-      <w:proofErr w:type="gramStart"/>
-      <w:r>
-        <w:rPr>
-          <w:rFonts w:ascii="Calibri" w:eastAsia="Times New Roman" w:hAnsi="Calibri" w:cs="Times New Roman"/>
-          <w:color w:val="000000"/>
-          <w:sz w:val="24"/>
-          <w:szCs w:val="24"/>
-        </w:rPr>
-        <w:t>condition :</w:t>
-      </w:r>
-      <w:proofErr w:type="gramEnd"/>
-      <w:r>
-        <w:rPr>
-          <w:rFonts w:ascii="Calibri" w:eastAsia="Times New Roman" w:hAnsi="Calibri" w:cs="Times New Roman"/>
-          <w:color w:val="000000"/>
-          <w:sz w:val="24"/>
-          <w:szCs w:val="24"/>
-        </w:rPr>
-        <w:t xml:space="preserve"> User is logged on to their account and is on the page that allows them to add an anime</w:t>
+      <w:r>
+        <w:rPr>
+          <w:rFonts w:ascii="Calibri" w:eastAsia="Times New Roman" w:hAnsi="Calibri" w:cs="Times New Roman"/>
+          <w:color w:val="000000"/>
+          <w:sz w:val="24"/>
+          <w:szCs w:val="24"/>
+        </w:rPr>
+        <w:t>Name</w:t>
+      </w:r>
+      <w:r>
+        <w:rPr>
+          <w:rFonts w:ascii="Calibri" w:eastAsia="Times New Roman" w:hAnsi="Calibri" w:cs="Times New Roman"/>
+          <w:color w:val="000000"/>
+          <w:sz w:val="24"/>
+          <w:szCs w:val="24"/>
+        </w:rPr>
+        <w:t xml:space="preserve">: </w:t>
+      </w:r>
+      <w:r>
+        <w:rPr>
+          <w:rFonts w:ascii="Calibri" w:eastAsia="Times New Roman" w:hAnsi="Calibri" w:cs="Times New Roman"/>
+          <w:color w:val="000000"/>
+          <w:sz w:val="24"/>
+          <w:szCs w:val="24"/>
+        </w:rPr>
+        <w:t>Add watched anime to account</w:t>
+      </w:r>
+    </w:p>
+    <w:p>
+      <w:pPr>
+        <w:spacing w:after="0" w:line="240" w:lineRule="auto"/>
+        <w:rPr>
+          <w:rFonts w:ascii="Calibri" w:eastAsia="Times New Roman" w:hAnsi="Calibri" w:cs="Times New Roman"/>
+          <w:color w:val="000000"/>
+          <w:sz w:val="24"/>
+          <w:szCs w:val="24"/>
+        </w:rPr>
+      </w:pPr>
+      <w:r>
+        <w:rPr>
+          <w:rFonts w:ascii="Calibri" w:eastAsia="Times New Roman" w:hAnsi="Calibri" w:cs="Times New Roman"/>
+          <w:color w:val="000000"/>
+          <w:sz w:val="24"/>
+          <w:szCs w:val="24"/>
+        </w:rPr>
+        <w:t>Actors</w:t>
+      </w:r>
+      <w:r>
+        <w:rPr>
+          <w:rFonts w:ascii="Calibri" w:eastAsia="Times New Roman" w:hAnsi="Calibri" w:cs="Times New Roman"/>
+          <w:color w:val="000000"/>
+          <w:sz w:val="24"/>
+          <w:szCs w:val="24"/>
+        </w:rPr>
+        <w:t>: User with an account</w:t>
+      </w:r>
+    </w:p>
+    <w:p>
+      <w:pPr>
+        <w:spacing w:after="0" w:line="240" w:lineRule="auto"/>
+        <w:rPr>
+          <w:rFonts w:ascii="Calibri" w:eastAsia="Times New Roman" w:hAnsi="Calibri" w:cs="Times New Roman"/>
+          <w:color w:val="000000"/>
+          <w:sz w:val="24"/>
+          <w:szCs w:val="24"/>
+        </w:rPr>
+      </w:pPr>
+      <w:r>
+        <w:rPr>
+          <w:rFonts w:ascii="Calibri" w:eastAsia="Times New Roman" w:hAnsi="Calibri" w:cs="Times New Roman"/>
+          <w:color w:val="000000"/>
+          <w:sz w:val="24"/>
+          <w:szCs w:val="24"/>
+        </w:rPr>
+        <w:t>Goal</w:t>
+      </w:r>
+      <w:r>
+        <w:rPr>
+          <w:rFonts w:ascii="Calibri" w:eastAsia="Times New Roman" w:hAnsi="Calibri" w:cs="Times New Roman"/>
+          <w:color w:val="000000"/>
+          <w:sz w:val="24"/>
+          <w:szCs w:val="24"/>
+        </w:rPr>
+        <w:t>: User adds an anime to their watched anime list</w:t>
+      </w:r>
+    </w:p>
+    <w:p>
+      <w:pPr>
+        <w:spacing w:after="0" w:line="240" w:lineRule="auto"/>
+        <w:rPr>
+          <w:rFonts w:ascii="Calibri" w:eastAsia="Times New Roman" w:hAnsi="Calibri" w:cs="Times New Roman"/>
+          <w:color w:val="000000"/>
+          <w:sz w:val="24"/>
+          <w:szCs w:val="24"/>
+        </w:rPr>
+      </w:pPr>
+      <w:r>
+        <w:rPr>
+          <w:rFonts w:ascii="Calibri" w:eastAsia="Times New Roman" w:hAnsi="Calibri" w:cs="Times New Roman"/>
+          <w:color w:val="000000"/>
+          <w:sz w:val="24"/>
+          <w:szCs w:val="24"/>
+        </w:rPr>
+        <w:t>Pre-condition</w:t>
+      </w:r>
+      <w:r>
+        <w:rPr>
+          <w:rFonts w:ascii="Calibri" w:eastAsia="Times New Roman" w:hAnsi="Calibri" w:cs="Times New Roman"/>
+          <w:color w:val="000000"/>
+          <w:sz w:val="24"/>
+          <w:szCs w:val="24"/>
+        </w:rPr>
+        <w:t>: User is logged on to their account and is on the page that allows them to add an anime</w:t>
       </w:r>
     </w:p>
     <w:p>
@@ -3116,25 +3169,23 @@
         </w:rPr>
         <w:t xml:space="preserve">Post </w:t>
       </w:r>
-      <w:proofErr w:type="gramStart"/>
-      <w:r>
-        <w:rPr>
-          <w:rFonts w:ascii="Calibri" w:eastAsia="Times New Roman" w:hAnsi="Calibri" w:cs="Times New Roman"/>
-          <w:color w:val="000000"/>
-          <w:sz w:val="24"/>
-          <w:szCs w:val="24"/>
-        </w:rPr>
-        <w:t>condition :</w:t>
-      </w:r>
-      <w:proofErr w:type="gramEnd"/>
-      <w:r>
-        <w:rPr>
-          <w:rFonts w:ascii="Calibri" w:eastAsia="Times New Roman" w:hAnsi="Calibri" w:cs="Times New Roman"/>
-          <w:color w:val="000000"/>
-          <w:sz w:val="24"/>
-          <w:szCs w:val="24"/>
-        </w:rPr>
-        <w:t xml:space="preserve"> Anime is added to the list of watched anime and will be displayed when user views watched anime</w:t>
+      <w:r>
+        <w:rPr>
+          <w:rFonts w:ascii="Calibri" w:eastAsia="Times New Roman" w:hAnsi="Calibri" w:cs="Times New Roman"/>
+          <w:color w:val="000000"/>
+          <w:sz w:val="24"/>
+          <w:szCs w:val="24"/>
+        </w:rPr>
+        <w:t>condition</w:t>
+      </w:r>
+      <w:r>
+        <w:rPr>
+          <w:rFonts w:ascii="Calibri" w:eastAsia="Times New Roman" w:hAnsi="Calibri" w:cs="Times New Roman"/>
+          <w:color w:val="000000"/>
+          <w:sz w:val="24"/>
+          <w:szCs w:val="24"/>
+        </w:rPr>
+        <w:t>: Anime is added to the list of watched anime and will be displayed when user views watched anime</w:t>
       </w:r>
     </w:p>
     <w:p>
@@ -3174,109 +3225,103 @@
           <w:sz w:val="24"/>
           <w:szCs w:val="24"/>
         </w:rPr>
-        <w:t>Name: User requesting list of watched anime</w:t>
-      </w:r>
-    </w:p>
-    <w:p>
-      <w:pPr>
-        <w:spacing w:after="0" w:line="240" w:lineRule="auto"/>
-        <w:rPr>
-          <w:rFonts w:ascii="Calibri" w:eastAsia="Times New Roman" w:hAnsi="Calibri" w:cs="Times New Roman"/>
-          <w:color w:val="000000"/>
-          <w:sz w:val="24"/>
-          <w:szCs w:val="24"/>
-        </w:rPr>
-      </w:pPr>
-      <w:proofErr w:type="gramStart"/>
-      <w:r>
-        <w:rPr>
-          <w:rFonts w:ascii="Calibri" w:eastAsia="Times New Roman" w:hAnsi="Calibri" w:cs="Times New Roman"/>
-          <w:color w:val="000000"/>
-          <w:sz w:val="24"/>
-          <w:szCs w:val="24"/>
-        </w:rPr>
-        <w:t>Actors :</w:t>
-      </w:r>
-      <w:proofErr w:type="gramEnd"/>
-      <w:r>
-        <w:rPr>
-          <w:rFonts w:ascii="Calibri" w:eastAsia="Times New Roman" w:hAnsi="Calibri" w:cs="Times New Roman"/>
-          <w:color w:val="000000"/>
-          <w:sz w:val="24"/>
-          <w:szCs w:val="24"/>
-        </w:rPr>
-        <w:t xml:space="preserve"> User with an account</w:t>
-      </w:r>
-    </w:p>
-    <w:p>
-      <w:pPr>
-        <w:spacing w:after="0" w:line="240" w:lineRule="auto"/>
-        <w:rPr>
-          <w:rFonts w:ascii="Calibri" w:eastAsia="Times New Roman" w:hAnsi="Calibri" w:cs="Times New Roman"/>
-          <w:color w:val="000000"/>
-          <w:sz w:val="24"/>
-          <w:szCs w:val="24"/>
-        </w:rPr>
-      </w:pPr>
-      <w:proofErr w:type="gramStart"/>
-      <w:r>
-        <w:rPr>
-          <w:rFonts w:ascii="Calibri" w:eastAsia="Times New Roman" w:hAnsi="Calibri" w:cs="Times New Roman"/>
-          <w:color w:val="000000"/>
-          <w:sz w:val="24"/>
-          <w:szCs w:val="24"/>
-        </w:rPr>
-        <w:t>Goal :</w:t>
-      </w:r>
-      <w:proofErr w:type="gramEnd"/>
-      <w:r>
-        <w:rPr>
-          <w:rFonts w:ascii="Calibri" w:eastAsia="Times New Roman" w:hAnsi="Calibri" w:cs="Times New Roman"/>
-          <w:color w:val="000000"/>
-          <w:sz w:val="24"/>
-          <w:szCs w:val="24"/>
-        </w:rPr>
-        <w:t xml:space="preserve"> User wants to see the full list of watched anime</w:t>
-      </w:r>
-    </w:p>
-    <w:p>
-      <w:pPr>
-        <w:spacing w:after="0" w:line="240" w:lineRule="auto"/>
-        <w:rPr>
-          <w:rFonts w:ascii="Calibri" w:eastAsia="Times New Roman" w:hAnsi="Calibri" w:cs="Times New Roman"/>
-          <w:color w:val="000000"/>
-          <w:sz w:val="24"/>
-          <w:szCs w:val="24"/>
-        </w:rPr>
-      </w:pPr>
-      <w:r>
-        <w:rPr>
-          <w:rFonts w:ascii="Calibri" w:eastAsia="Times New Roman" w:hAnsi="Calibri" w:cs="Times New Roman"/>
-          <w:color w:val="000000"/>
-          <w:sz w:val="24"/>
-          <w:szCs w:val="24"/>
-        </w:rPr>
-        <w:t>Pre-</w:t>
-      </w:r>
-      <w:proofErr w:type="gramStart"/>
-      <w:r>
-        <w:rPr>
-          <w:rFonts w:ascii="Calibri" w:eastAsia="Times New Roman" w:hAnsi="Calibri" w:cs="Times New Roman"/>
-          <w:color w:val="000000"/>
-          <w:sz w:val="24"/>
-          <w:szCs w:val="24"/>
-        </w:rPr>
-        <w:t>condition :</w:t>
-      </w:r>
-      <w:proofErr w:type="gramEnd"/>
-      <w:r>
-        <w:rPr>
-          <w:rFonts w:ascii="Calibri" w:eastAsia="Times New Roman" w:hAnsi="Calibri" w:cs="Times New Roman"/>
-          <w:color w:val="000000"/>
-          <w:sz w:val="24"/>
-          <w:szCs w:val="24"/>
-        </w:rPr>
-        <w:t xml:space="preserve"> User is currently logged into an account</w:t>
+        <w:t xml:space="preserve">Name: </w:t>
+      </w:r>
+      <w:r>
+        <w:rPr>
+          <w:rFonts w:ascii="Calibri" w:eastAsia="Times New Roman" w:hAnsi="Calibri" w:cs="Times New Roman"/>
+          <w:color w:val="000000"/>
+          <w:sz w:val="24"/>
+          <w:szCs w:val="24"/>
+        </w:rPr>
+        <w:t>Request List of Anime as a User</w:t>
+      </w:r>
+    </w:p>
+    <w:p>
+      <w:pPr>
+        <w:spacing w:after="0" w:line="240" w:lineRule="auto"/>
+        <w:rPr>
+          <w:rFonts w:ascii="Calibri" w:eastAsia="Times New Roman" w:hAnsi="Calibri" w:cs="Times New Roman"/>
+          <w:color w:val="000000"/>
+          <w:sz w:val="24"/>
+          <w:szCs w:val="24"/>
+        </w:rPr>
+      </w:pPr>
+      <w:r>
+        <w:rPr>
+          <w:rFonts w:ascii="Calibri" w:eastAsia="Times New Roman" w:hAnsi="Calibri" w:cs="Times New Roman"/>
+          <w:color w:val="000000"/>
+          <w:sz w:val="24"/>
+          <w:szCs w:val="24"/>
+        </w:rPr>
+        <w:t>Actors</w:t>
+      </w:r>
+      <w:r>
+        <w:rPr>
+          <w:rFonts w:ascii="Calibri" w:eastAsia="Times New Roman" w:hAnsi="Calibri" w:cs="Times New Roman"/>
+          <w:color w:val="000000"/>
+          <w:sz w:val="24"/>
+          <w:szCs w:val="24"/>
+        </w:rPr>
+        <w:t>: User with an account</w:t>
+      </w:r>
+    </w:p>
+    <w:p>
+      <w:pPr>
+        <w:spacing w:after="0" w:line="240" w:lineRule="auto"/>
+        <w:rPr>
+          <w:rFonts w:ascii="Calibri" w:eastAsia="Times New Roman" w:hAnsi="Calibri" w:cs="Times New Roman"/>
+          <w:color w:val="000000"/>
+          <w:sz w:val="24"/>
+          <w:szCs w:val="24"/>
+        </w:rPr>
+      </w:pPr>
+      <w:r>
+        <w:rPr>
+          <w:rFonts w:ascii="Calibri" w:eastAsia="Times New Roman" w:hAnsi="Calibri" w:cs="Times New Roman"/>
+          <w:color w:val="000000"/>
+          <w:sz w:val="24"/>
+          <w:szCs w:val="24"/>
+        </w:rPr>
+        <w:t>Goal</w:t>
+      </w:r>
+      <w:r>
+        <w:rPr>
+          <w:rFonts w:ascii="Calibri" w:eastAsia="Times New Roman" w:hAnsi="Calibri" w:cs="Times New Roman"/>
+          <w:color w:val="000000"/>
+          <w:sz w:val="24"/>
+          <w:szCs w:val="24"/>
+        </w:rPr>
+        <w:t>: User wants to see the full list of watched anime</w:t>
+      </w:r>
+    </w:p>
+    <w:p>
+      <w:pPr>
+        <w:spacing w:after="0" w:line="240" w:lineRule="auto"/>
+        <w:rPr>
+          <w:rFonts w:ascii="Calibri" w:eastAsia="Times New Roman" w:hAnsi="Calibri" w:cs="Times New Roman"/>
+          <w:color w:val="000000"/>
+          <w:sz w:val="24"/>
+          <w:szCs w:val="24"/>
+        </w:rPr>
+      </w:pPr>
+      <w:r>
+        <w:rPr>
+          <w:rFonts w:ascii="Calibri" w:eastAsia="Times New Roman" w:hAnsi="Calibri" w:cs="Times New Roman"/>
+          <w:color w:val="000000"/>
+          <w:sz w:val="24"/>
+          <w:szCs w:val="24"/>
+        </w:rPr>
+        <w:t>Pre-condition</w:t>
+      </w:r>
+      <w:r>
+        <w:rPr>
+          <w:rFonts w:ascii="Calibri" w:eastAsia="Times New Roman" w:hAnsi="Calibri" w:cs="Times New Roman"/>
+          <w:color w:val="000000"/>
+          <w:sz w:val="24"/>
+          <w:szCs w:val="24"/>
+        </w:rPr>
+        <w:t>: User is currently logged into an account</w:t>
       </w:r>
     </w:p>
     <w:p>
@@ -3429,7 +3474,15 @@
                 <w:sz w:val="24"/>
                 <w:szCs w:val="24"/>
               </w:rPr>
-              <w:t>User will click on a link to take them to their watched anime</w:t>
+              <w:t xml:space="preserve">User will </w:t>
+            </w:r>
+            <w:r>
+              <w:rPr>
+                <w:rFonts w:ascii="Calibri" w:eastAsia="Times New Roman" w:hAnsi="Calibri" w:cs="Times New Roman"/>
+                <w:sz w:val="24"/>
+                <w:szCs w:val="24"/>
+              </w:rPr>
+              <w:t>chooses to view their watched anime list</w:t>
             </w:r>
           </w:p>
         </w:tc>
@@ -3494,27 +3547,16 @@
           <w:sz w:val="24"/>
           <w:szCs w:val="24"/>
         </w:rPr>
-        <w:t xml:space="preserve">Post </w:t>
-      </w:r>
-      <w:proofErr w:type="gramStart"/>
-      <w:r>
-        <w:rPr>
-          <w:rFonts w:ascii="Calibri" w:eastAsia="Times New Roman" w:hAnsi="Calibri" w:cs="Times New Roman"/>
-          <w:color w:val="000000"/>
-          <w:sz w:val="24"/>
-          <w:szCs w:val="24"/>
-        </w:rPr>
-        <w:t>Condition :</w:t>
-      </w:r>
-      <w:proofErr w:type="gramEnd"/>
-      <w:r>
-        <w:rPr>
-          <w:rFonts w:ascii="Calibri" w:eastAsia="Times New Roman" w:hAnsi="Calibri" w:cs="Times New Roman"/>
-          <w:color w:val="000000"/>
-          <w:sz w:val="24"/>
-          <w:szCs w:val="24"/>
-        </w:rPr>
-        <w:t xml:space="preserve"> </w:t>
+        <w:t>Post Condition</w:t>
+      </w:r>
+      <w:r>
+        <w:rPr>
+          <w:rFonts w:ascii="Calibri" w:eastAsia="Times New Roman" w:hAnsi="Calibri" w:cs="Times New Roman"/>
+          <w:color w:val="000000"/>
+          <w:sz w:val="24"/>
+          <w:szCs w:val="24"/>
+        </w:rPr>
+        <w:t xml:space="preserve">: </w:t>
       </w:r>
       <w:r>
         <w:rPr>
@@ -3563,69 +3605,95 @@
           <w:sz w:val="24"/>
           <w:szCs w:val="24"/>
         </w:rPr>
-        <w:t>Name: User recommended anime</w:t>
-      </w:r>
-    </w:p>
-    <w:p>
-      <w:pPr>
-        <w:spacing w:after="0" w:line="240" w:lineRule="auto"/>
-        <w:rPr>
-          <w:rFonts w:ascii="Calibri" w:eastAsia="Times New Roman" w:hAnsi="Calibri" w:cs="Times New Roman"/>
-          <w:color w:val="000000"/>
-          <w:sz w:val="24"/>
-          <w:szCs w:val="24"/>
-        </w:rPr>
-      </w:pPr>
-      <w:proofErr w:type="gramStart"/>
-      <w:r>
-        <w:rPr>
-          <w:rFonts w:ascii="Calibri" w:eastAsia="Times New Roman" w:hAnsi="Calibri" w:cs="Times New Roman"/>
-          <w:color w:val="000000"/>
-          <w:sz w:val="24"/>
-          <w:szCs w:val="24"/>
-        </w:rPr>
-        <w:t>Actors :</w:t>
-      </w:r>
-      <w:proofErr w:type="gramEnd"/>
-      <w:r>
-        <w:rPr>
-          <w:rFonts w:ascii="Calibri" w:eastAsia="Times New Roman" w:hAnsi="Calibri" w:cs="Times New Roman"/>
-          <w:color w:val="000000"/>
-          <w:sz w:val="24"/>
-          <w:szCs w:val="24"/>
-        </w:rPr>
-        <w:t xml:space="preserve"> User with an account</w:t>
-      </w:r>
-    </w:p>
-    <w:p>
-      <w:pPr>
-        <w:spacing w:after="0" w:line="240" w:lineRule="auto"/>
-        <w:rPr>
-          <w:rFonts w:ascii="Calibri" w:eastAsia="Times New Roman" w:hAnsi="Calibri" w:cs="Times New Roman"/>
-          <w:color w:val="000000"/>
-          <w:sz w:val="24"/>
-          <w:szCs w:val="24"/>
-        </w:rPr>
-      </w:pPr>
-      <w:proofErr w:type="gramStart"/>
-      <w:r>
-        <w:rPr>
-          <w:rFonts w:ascii="Calibri" w:eastAsia="Times New Roman" w:hAnsi="Calibri" w:cs="Times New Roman"/>
-          <w:color w:val="000000"/>
-          <w:sz w:val="24"/>
-          <w:szCs w:val="24"/>
-        </w:rPr>
-        <w:t>Goal :</w:t>
-      </w:r>
-      <w:proofErr w:type="gramEnd"/>
-      <w:r>
-        <w:rPr>
-          <w:rFonts w:ascii="Calibri" w:eastAsia="Times New Roman" w:hAnsi="Calibri" w:cs="Times New Roman"/>
-          <w:color w:val="000000"/>
-          <w:sz w:val="24"/>
-          <w:szCs w:val="24"/>
-        </w:rPr>
-        <w:t xml:space="preserve"> User wants several recommended anime</w:t>
+        <w:lastRenderedPageBreak/>
+        <w:t xml:space="preserve">Name: </w:t>
+      </w:r>
+      <w:r>
+        <w:rPr>
+          <w:rFonts w:ascii="Calibri" w:eastAsia="Times New Roman" w:hAnsi="Calibri" w:cs="Times New Roman"/>
+          <w:color w:val="000000"/>
+          <w:sz w:val="24"/>
+          <w:szCs w:val="24"/>
+        </w:rPr>
+        <w:t>Recommend Anime to User With</w:t>
+      </w:r>
+      <w:r>
+        <w:rPr>
+          <w:rFonts w:ascii="Calibri" w:eastAsia="Times New Roman" w:hAnsi="Calibri" w:cs="Times New Roman"/>
+          <w:color w:val="000000"/>
+          <w:sz w:val="24"/>
+          <w:szCs w:val="24"/>
+        </w:rPr>
+        <w:t xml:space="preserve"> an</w:t>
+      </w:r>
+      <w:bookmarkStart w:id="0" w:name="_GoBack"/>
+      <w:bookmarkEnd w:id="0"/>
+      <w:r>
+        <w:rPr>
+          <w:rFonts w:ascii="Calibri" w:eastAsia="Times New Roman" w:hAnsi="Calibri" w:cs="Times New Roman"/>
+          <w:color w:val="000000"/>
+          <w:sz w:val="24"/>
+          <w:szCs w:val="24"/>
+        </w:rPr>
+        <w:t xml:space="preserve"> Account</w:t>
+      </w:r>
+    </w:p>
+    <w:p>
+      <w:pPr>
+        <w:spacing w:after="0" w:line="240" w:lineRule="auto"/>
+        <w:rPr>
+          <w:rFonts w:ascii="Calibri" w:eastAsia="Times New Roman" w:hAnsi="Calibri" w:cs="Times New Roman"/>
+          <w:color w:val="000000"/>
+          <w:sz w:val="24"/>
+          <w:szCs w:val="24"/>
+        </w:rPr>
+      </w:pPr>
+      <w:r>
+        <w:rPr>
+          <w:rFonts w:ascii="Calibri" w:eastAsia="Times New Roman" w:hAnsi="Calibri" w:cs="Times New Roman"/>
+          <w:color w:val="000000"/>
+          <w:sz w:val="24"/>
+          <w:szCs w:val="24"/>
+        </w:rPr>
+        <w:t>Actors</w:t>
+      </w:r>
+      <w:r>
+        <w:rPr>
+          <w:rFonts w:ascii="Calibri" w:eastAsia="Times New Roman" w:hAnsi="Calibri" w:cs="Times New Roman"/>
+          <w:color w:val="000000"/>
+          <w:sz w:val="24"/>
+          <w:szCs w:val="24"/>
+        </w:rPr>
+        <w:t>: User with an account</w:t>
+      </w:r>
+    </w:p>
+    <w:p>
+      <w:pPr>
+        <w:spacing w:after="0" w:line="240" w:lineRule="auto"/>
+        <w:rPr>
+          <w:rFonts w:ascii="Calibri" w:eastAsia="Times New Roman" w:hAnsi="Calibri" w:cs="Times New Roman"/>
+          <w:color w:val="000000"/>
+          <w:sz w:val="24"/>
+          <w:szCs w:val="24"/>
+        </w:rPr>
+      </w:pPr>
+      <w:r>
+        <w:rPr>
+          <w:rFonts w:ascii="Calibri" w:eastAsia="Times New Roman" w:hAnsi="Calibri" w:cs="Times New Roman"/>
+          <w:color w:val="000000"/>
+          <w:sz w:val="24"/>
+          <w:szCs w:val="24"/>
+        </w:rPr>
+        <w:t>Goal</w:t>
+      </w:r>
+      <w:r>
+        <w:rPr>
+          <w:rFonts w:ascii="Calibri" w:eastAsia="Times New Roman" w:hAnsi="Calibri" w:cs="Times New Roman"/>
+          <w:color w:val="000000"/>
+          <w:sz w:val="24"/>
+          <w:szCs w:val="24"/>
+        </w:rPr>
+        <w:t>: User wants several recommended anime</w:t>
       </w:r>
     </w:p>
     <w:p>
@@ -3798,8 +3866,23 @@
                 <w:sz w:val="24"/>
                 <w:szCs w:val="24"/>
               </w:rPr>
-              <w:lastRenderedPageBreak/>
-              <w:t>User will interact with the website somehow (click a link) to generate recommendations</w:t>
+              <w:t xml:space="preserve">User </w:t>
+            </w:r>
+            <w:r>
+              <w:rPr>
+                <w:rFonts w:ascii="Calibri" w:eastAsia="Times New Roman" w:hAnsi="Calibri" w:cs="Times New Roman"/>
+                <w:sz w:val="24"/>
+                <w:szCs w:val="24"/>
+              </w:rPr>
+              <w:t>will choose</w:t>
+            </w:r>
+            <w:r>
+              <w:rPr>
+                <w:rFonts w:ascii="Calibri" w:eastAsia="Times New Roman" w:hAnsi="Calibri" w:cs="Times New Roman"/>
+                <w:sz w:val="24"/>
+                <w:szCs w:val="24"/>
+              </w:rPr>
+              <w:t xml:space="preserve"> to generate recommendations</w:t>
             </w:r>
           </w:p>
         </w:tc>
@@ -3864,27 +3947,16 @@
           <w:sz w:val="24"/>
           <w:szCs w:val="24"/>
         </w:rPr>
-        <w:t>Post-</w:t>
-      </w:r>
-      <w:proofErr w:type="gramStart"/>
-      <w:r>
-        <w:rPr>
-          <w:rFonts w:ascii="Calibri" w:eastAsia="Times New Roman" w:hAnsi="Calibri" w:cs="Times New Roman"/>
-          <w:color w:val="000000"/>
-          <w:sz w:val="24"/>
-          <w:szCs w:val="24"/>
-        </w:rPr>
-        <w:t>condition :</w:t>
-      </w:r>
-      <w:proofErr w:type="gramEnd"/>
-      <w:r>
-        <w:rPr>
-          <w:rFonts w:ascii="Calibri" w:eastAsia="Times New Roman" w:hAnsi="Calibri" w:cs="Times New Roman"/>
-          <w:color w:val="000000"/>
-          <w:sz w:val="24"/>
-          <w:szCs w:val="24"/>
-        </w:rPr>
-        <w:t xml:space="preserve"> </w:t>
+        <w:t>Post-condition</w:t>
+      </w:r>
+      <w:r>
+        <w:rPr>
+          <w:rFonts w:ascii="Calibri" w:eastAsia="Times New Roman" w:hAnsi="Calibri" w:cs="Times New Roman"/>
+          <w:color w:val="000000"/>
+          <w:sz w:val="24"/>
+          <w:szCs w:val="24"/>
+        </w:rPr>
+        <w:t xml:space="preserve">: </w:t>
       </w:r>
       <w:r>
         <w:rPr>
@@ -3946,96 +4018,81 @@
           <w:szCs w:val="24"/>
         </w:rPr>
       </w:pPr>
-      <w:proofErr w:type="gramStart"/>
-      <w:r>
-        <w:rPr>
-          <w:rFonts w:ascii="Calibri" w:eastAsia="Times New Roman" w:hAnsi="Calibri" w:cs="Times New Roman"/>
-          <w:color w:val="000000"/>
-          <w:sz w:val="24"/>
-          <w:szCs w:val="24"/>
-        </w:rPr>
-        <w:t>Actors :</w:t>
-      </w:r>
-      <w:proofErr w:type="gramEnd"/>
-      <w:r>
-        <w:rPr>
-          <w:rFonts w:ascii="Calibri" w:eastAsia="Times New Roman" w:hAnsi="Calibri" w:cs="Times New Roman"/>
-          <w:color w:val="000000"/>
-          <w:sz w:val="24"/>
-          <w:szCs w:val="24"/>
-        </w:rPr>
-        <w:t xml:space="preserve"> Any user</w:t>
-      </w:r>
-    </w:p>
-    <w:p>
-      <w:pPr>
-        <w:spacing w:after="0" w:line="240" w:lineRule="auto"/>
-        <w:rPr>
-          <w:rFonts w:ascii="Calibri" w:eastAsia="Times New Roman" w:hAnsi="Calibri" w:cs="Times New Roman"/>
-          <w:color w:val="000000"/>
-          <w:sz w:val="24"/>
-          <w:szCs w:val="24"/>
-        </w:rPr>
-      </w:pPr>
-      <w:proofErr w:type="gramStart"/>
-      <w:r>
-        <w:rPr>
-          <w:rFonts w:ascii="Calibri" w:eastAsia="Times New Roman" w:hAnsi="Calibri" w:cs="Times New Roman"/>
-          <w:color w:val="000000"/>
-          <w:sz w:val="24"/>
-          <w:szCs w:val="24"/>
-        </w:rPr>
-        <w:t>Goal :</w:t>
-      </w:r>
-      <w:proofErr w:type="gramEnd"/>
-      <w:r>
-        <w:rPr>
-          <w:rFonts w:ascii="Calibri" w:eastAsia="Times New Roman" w:hAnsi="Calibri" w:cs="Times New Roman"/>
-          <w:color w:val="000000"/>
-          <w:sz w:val="24"/>
-          <w:szCs w:val="24"/>
-        </w:rPr>
-        <w:t xml:space="preserve"> User wants to filter the recommended anime based on certain criteria</w:t>
-      </w:r>
-    </w:p>
-    <w:p>
-      <w:pPr>
-        <w:spacing w:after="0" w:line="240" w:lineRule="auto"/>
-        <w:rPr>
-          <w:rFonts w:ascii="Calibri" w:eastAsia="Times New Roman" w:hAnsi="Calibri" w:cs="Times New Roman"/>
-          <w:color w:val="000000"/>
-          <w:sz w:val="24"/>
-          <w:szCs w:val="24"/>
-        </w:rPr>
-      </w:pPr>
-      <w:r>
-        <w:rPr>
-          <w:rFonts w:ascii="Calibri" w:eastAsia="Times New Roman" w:hAnsi="Calibri" w:cs="Times New Roman"/>
-          <w:color w:val="000000"/>
-          <w:sz w:val="24"/>
-          <w:szCs w:val="24"/>
-        </w:rPr>
-        <w:t>Pre-</w:t>
-      </w:r>
-      <w:proofErr w:type="gramStart"/>
-      <w:r>
-        <w:rPr>
-          <w:rFonts w:ascii="Calibri" w:eastAsia="Times New Roman" w:hAnsi="Calibri" w:cs="Times New Roman"/>
-          <w:color w:val="000000"/>
-          <w:sz w:val="24"/>
-          <w:szCs w:val="24"/>
-        </w:rPr>
-        <w:t>condition :</w:t>
-      </w:r>
-      <w:proofErr w:type="gramEnd"/>
-      <w:r>
-        <w:rPr>
-          <w:rFonts w:ascii="Calibri" w:eastAsia="Times New Roman" w:hAnsi="Calibri" w:cs="Times New Roman"/>
-          <w:color w:val="000000"/>
-          <w:sz w:val="24"/>
-          <w:szCs w:val="24"/>
-        </w:rPr>
-        <w:t xml:space="preserve"> User has already been recommended anime or is attempting to have anime recommended to the user either as a one-time user or as a user with an account</w:t>
+      <w:r>
+        <w:rPr>
+          <w:rFonts w:ascii="Calibri" w:eastAsia="Times New Roman" w:hAnsi="Calibri" w:cs="Times New Roman"/>
+          <w:color w:val="000000"/>
+          <w:sz w:val="24"/>
+          <w:szCs w:val="24"/>
+        </w:rPr>
+        <w:t>Actors</w:t>
+      </w:r>
+      <w:r>
+        <w:rPr>
+          <w:rFonts w:ascii="Calibri" w:eastAsia="Times New Roman" w:hAnsi="Calibri" w:cs="Times New Roman"/>
+          <w:color w:val="000000"/>
+          <w:sz w:val="24"/>
+          <w:szCs w:val="24"/>
+        </w:rPr>
+        <w:t>: Any user</w:t>
+      </w:r>
+    </w:p>
+    <w:p>
+      <w:pPr>
+        <w:spacing w:after="0" w:line="240" w:lineRule="auto"/>
+        <w:rPr>
+          <w:rFonts w:ascii="Calibri" w:eastAsia="Times New Roman" w:hAnsi="Calibri" w:cs="Times New Roman"/>
+          <w:color w:val="000000"/>
+          <w:sz w:val="24"/>
+          <w:szCs w:val="24"/>
+        </w:rPr>
+      </w:pPr>
+      <w:r>
+        <w:rPr>
+          <w:rFonts w:ascii="Calibri" w:eastAsia="Times New Roman" w:hAnsi="Calibri" w:cs="Times New Roman"/>
+          <w:color w:val="000000"/>
+          <w:sz w:val="24"/>
+          <w:szCs w:val="24"/>
+        </w:rPr>
+        <w:t>Goal</w:t>
+      </w:r>
+      <w:r>
+        <w:rPr>
+          <w:rFonts w:ascii="Calibri" w:eastAsia="Times New Roman" w:hAnsi="Calibri" w:cs="Times New Roman"/>
+          <w:color w:val="000000"/>
+          <w:sz w:val="24"/>
+          <w:szCs w:val="24"/>
+        </w:rPr>
+        <w:t>: User wants to filter the recommended anime based on certain criteria</w:t>
+      </w:r>
+    </w:p>
+    <w:p>
+      <w:pPr>
+        <w:spacing w:after="0" w:line="240" w:lineRule="auto"/>
+        <w:rPr>
+          <w:rFonts w:ascii="Calibri" w:eastAsia="Times New Roman" w:hAnsi="Calibri" w:cs="Times New Roman"/>
+          <w:color w:val="000000"/>
+          <w:sz w:val="24"/>
+          <w:szCs w:val="24"/>
+        </w:rPr>
+      </w:pPr>
+      <w:r>
+        <w:rPr>
+          <w:rFonts w:ascii="Calibri" w:eastAsia="Times New Roman" w:hAnsi="Calibri" w:cs="Times New Roman"/>
+          <w:color w:val="000000"/>
+          <w:sz w:val="24"/>
+          <w:szCs w:val="24"/>
+        </w:rPr>
+        <w:t>Pre-condition</w:t>
+      </w:r>
+      <w:r>
+        <w:rPr>
+          <w:rFonts w:ascii="Calibri" w:eastAsia="Times New Roman" w:hAnsi="Calibri" w:cs="Times New Roman"/>
+          <w:color w:val="000000"/>
+          <w:sz w:val="24"/>
+          <w:szCs w:val="24"/>
+        </w:rPr>
+        <w:t>: User has already been recommended anime or is attempting to have anime recommended to the user either as a one-time user or as a user with an account</w:t>
       </w:r>
     </w:p>
     <w:p>
@@ -4291,27 +4348,16 @@
           <w:sz w:val="24"/>
           <w:szCs w:val="24"/>
         </w:rPr>
-        <w:t>Post-</w:t>
-      </w:r>
-      <w:proofErr w:type="gramStart"/>
-      <w:r>
-        <w:rPr>
-          <w:rFonts w:ascii="Calibri" w:eastAsia="Times New Roman" w:hAnsi="Calibri" w:cs="Times New Roman"/>
-          <w:color w:val="000000"/>
-          <w:sz w:val="24"/>
-          <w:szCs w:val="24"/>
-        </w:rPr>
-        <w:t>condition :</w:t>
-      </w:r>
-      <w:proofErr w:type="gramEnd"/>
-      <w:r>
-        <w:rPr>
-          <w:rFonts w:ascii="Calibri" w:eastAsia="Times New Roman" w:hAnsi="Calibri" w:cs="Times New Roman"/>
-          <w:color w:val="000000"/>
-          <w:sz w:val="24"/>
-          <w:szCs w:val="24"/>
-        </w:rPr>
-        <w:t xml:space="preserve"> User will now see a filtered recommendation list</w:t>
+        <w:t>Post-condition</w:t>
+      </w:r>
+      <w:r>
+        <w:rPr>
+          <w:rFonts w:ascii="Calibri" w:eastAsia="Times New Roman" w:hAnsi="Calibri" w:cs="Times New Roman"/>
+          <w:color w:val="000000"/>
+          <w:sz w:val="24"/>
+          <w:szCs w:val="24"/>
+        </w:rPr>
+        <w:t>: User will now see a filtered recommendation list</w:t>
       </w:r>
     </w:p>
     <w:p>
@@ -4384,65 +4430,52 @@
           <w:szCs w:val="24"/>
         </w:rPr>
       </w:pPr>
-      <w:proofErr w:type="gramStart"/>
-      <w:r>
-        <w:rPr>
-          <w:rFonts w:ascii="Calibri" w:eastAsia="Times New Roman" w:hAnsi="Calibri" w:cs="Times New Roman"/>
-          <w:color w:val="000000"/>
-          <w:sz w:val="24"/>
-          <w:szCs w:val="24"/>
-        </w:rPr>
-        <w:t>Goal :</w:t>
-      </w:r>
-      <w:proofErr w:type="gramEnd"/>
-      <w:r>
-        <w:rPr>
-          <w:rFonts w:ascii="Calibri" w:eastAsia="Times New Roman" w:hAnsi="Calibri" w:cs="Times New Roman"/>
-          <w:color w:val="000000"/>
-          <w:sz w:val="24"/>
-          <w:szCs w:val="24"/>
-        </w:rPr>
-        <w:t xml:space="preserve"> User wants to import the list of watched anime from myanimelist.com</w:t>
-      </w:r>
-    </w:p>
-    <w:p>
-      <w:pPr>
-        <w:spacing w:after="0" w:line="240" w:lineRule="auto"/>
-        <w:rPr>
-          <w:rFonts w:ascii="Calibri" w:eastAsia="Times New Roman" w:hAnsi="Calibri" w:cs="Times New Roman"/>
-          <w:color w:val="000000"/>
-          <w:sz w:val="24"/>
-          <w:szCs w:val="24"/>
-        </w:rPr>
-      </w:pPr>
-      <w:r>
-        <w:rPr>
-          <w:rFonts w:ascii="Calibri" w:eastAsia="Times New Roman" w:hAnsi="Calibri" w:cs="Times New Roman"/>
-          <w:color w:val="000000"/>
-          <w:sz w:val="24"/>
-          <w:szCs w:val="24"/>
-        </w:rPr>
-        <w:t>Pre-</w:t>
-      </w:r>
-      <w:proofErr w:type="gramStart"/>
-      <w:r>
-        <w:rPr>
-          <w:rFonts w:ascii="Calibri" w:eastAsia="Times New Roman" w:hAnsi="Calibri" w:cs="Times New Roman"/>
-          <w:color w:val="000000"/>
-          <w:sz w:val="24"/>
-          <w:szCs w:val="24"/>
-        </w:rPr>
-        <w:t>condition :</w:t>
-      </w:r>
-      <w:proofErr w:type="gramEnd"/>
-      <w:r>
-        <w:rPr>
-          <w:rFonts w:ascii="Calibri" w:eastAsia="Times New Roman" w:hAnsi="Calibri" w:cs="Times New Roman"/>
-          <w:color w:val="000000"/>
-          <w:sz w:val="24"/>
-          <w:szCs w:val="24"/>
-        </w:rPr>
-        <w:t xml:space="preserve"> User must already have an account with both the website and myanimelist.com</w:t>
+      <w:r>
+        <w:rPr>
+          <w:rFonts w:ascii="Calibri" w:eastAsia="Times New Roman" w:hAnsi="Calibri" w:cs="Times New Roman"/>
+          <w:color w:val="000000"/>
+          <w:sz w:val="24"/>
+          <w:szCs w:val="24"/>
+        </w:rPr>
+        <w:t>Goal</w:t>
+      </w:r>
+      <w:r>
+        <w:rPr>
+          <w:rFonts w:ascii="Calibri" w:eastAsia="Times New Roman" w:hAnsi="Calibri" w:cs="Times New Roman"/>
+          <w:color w:val="000000"/>
+          <w:sz w:val="24"/>
+          <w:szCs w:val="24"/>
+        </w:rPr>
+        <w:t>: User wants to import the list of watched anime from myanimelist.com</w:t>
+      </w:r>
+    </w:p>
+    <w:p>
+      <w:pPr>
+        <w:spacing w:after="0" w:line="240" w:lineRule="auto"/>
+        <w:rPr>
+          <w:rFonts w:ascii="Calibri" w:eastAsia="Times New Roman" w:hAnsi="Calibri" w:cs="Times New Roman"/>
+          <w:color w:val="000000"/>
+          <w:sz w:val="24"/>
+          <w:szCs w:val="24"/>
+        </w:rPr>
+      </w:pPr>
+      <w:r>
+        <w:rPr>
+          <w:rFonts w:ascii="Calibri" w:eastAsia="Times New Roman" w:hAnsi="Calibri" w:cs="Times New Roman"/>
+          <w:color w:val="000000"/>
+          <w:sz w:val="24"/>
+          <w:szCs w:val="24"/>
+        </w:rPr>
+        <w:t>Pre-condition</w:t>
+      </w:r>
+      <w:r>
+        <w:rPr>
+          <w:rFonts w:ascii="Calibri" w:eastAsia="Times New Roman" w:hAnsi="Calibri" w:cs="Times New Roman"/>
+          <w:color w:val="000000"/>
+          <w:sz w:val="24"/>
+          <w:szCs w:val="24"/>
+        </w:rPr>
+        <w:t>: User must already have an account with both the website and myanimelist.com</w:t>
       </w:r>
     </w:p>
     <w:p>
@@ -4660,48 +4693,43 @@
           <w:sz w:val="24"/>
           <w:szCs w:val="24"/>
         </w:rPr>
-        <w:t>Post-</w:t>
-      </w:r>
-      <w:proofErr w:type="gramStart"/>
-      <w:r>
-        <w:rPr>
-          <w:rFonts w:ascii="Calibri" w:eastAsia="Times New Roman" w:hAnsi="Calibri" w:cs="Times New Roman"/>
-          <w:color w:val="000000"/>
-          <w:sz w:val="24"/>
-          <w:szCs w:val="24"/>
-        </w:rPr>
-        <w:t>condition :</w:t>
-      </w:r>
-      <w:proofErr w:type="gramEnd"/>
-      <w:r>
-        <w:rPr>
-          <w:rFonts w:ascii="Calibri" w:eastAsia="Times New Roman" w:hAnsi="Calibri" w:cs="Times New Roman"/>
-          <w:color w:val="000000"/>
-          <w:sz w:val="24"/>
-          <w:szCs w:val="24"/>
-        </w:rPr>
-        <w:t xml:space="preserve"> All anime on the myanimelist.com watched anime list will now be part of the user's account</w:t>
-      </w:r>
-    </w:p>
-    <w:p>
-      <w:pPr>
-        <w:spacing w:after="0" w:line="240" w:lineRule="auto"/>
-        <w:ind w:left="1620"/>
-        <w:rPr>
-          <w:rFonts w:ascii="Calibri" w:eastAsia="Times New Roman" w:hAnsi="Calibri" w:cs="Times New Roman"/>
-          <w:color w:val="000000"/>
-          <w:sz w:val="24"/>
-          <w:szCs w:val="24"/>
-        </w:rPr>
-      </w:pPr>
-      <w:r>
-        <w:rPr>
-          <w:rFonts w:ascii="Calibri" w:eastAsia="Times New Roman" w:hAnsi="Calibri" w:cs="Times New Roman"/>
-          <w:color w:val="000000"/>
-          <w:sz w:val="24"/>
-          <w:szCs w:val="24"/>
-        </w:rPr>
-        <w:t>There will also be no duplicates</w:t>
+        <w:t>Post-condition</w:t>
+      </w:r>
+      <w:r>
+        <w:rPr>
+          <w:rFonts w:ascii="Calibri" w:eastAsia="Times New Roman" w:hAnsi="Calibri" w:cs="Times New Roman"/>
+          <w:color w:val="000000"/>
+          <w:sz w:val="24"/>
+          <w:szCs w:val="24"/>
+        </w:rPr>
+        <w:t>: All anime on the myanimelist.com watched anime list will n</w:t>
+      </w:r>
+      <w:r>
+        <w:rPr>
+          <w:rFonts w:ascii="Calibri" w:eastAsia="Times New Roman" w:hAnsi="Calibri" w:cs="Times New Roman"/>
+          <w:color w:val="000000"/>
+          <w:sz w:val="24"/>
+          <w:szCs w:val="24"/>
+        </w:rPr>
+        <w:t>ow be part of the user's account and t</w:t>
+      </w:r>
+      <w:r>
+        <w:rPr>
+          <w:rFonts w:ascii="Calibri" w:eastAsia="Times New Roman" w:hAnsi="Calibri" w:cs="Times New Roman"/>
+          <w:color w:val="000000"/>
+          <w:sz w:val="24"/>
+          <w:szCs w:val="24"/>
+        </w:rPr>
+        <w:t>here will also be no duplicates</w:t>
+      </w:r>
+      <w:r>
+        <w:rPr>
+          <w:rFonts w:ascii="Calibri" w:eastAsia="Times New Roman" w:hAnsi="Calibri" w:cs="Times New Roman"/>
+          <w:color w:val="000000"/>
+          <w:sz w:val="24"/>
+          <w:szCs w:val="24"/>
+        </w:rPr>
+        <w:t xml:space="preserve"> on the watched anime list.</w:t>
       </w:r>
     </w:p>
     <w:p/>

</xml_diff>